<commit_message>
Descripción de las clases utilizadas
</commit_message>
<xml_diff>
--- a/proyecto_final.docx
+++ b/proyecto_final.docx
@@ -14,7 +14,6 @@
         </w:rPr>
       </w:pPr>
       <w:bookmarkStart w:id="0" w:name="_Hlk132320113"/>
-      <w:proofErr w:type="spellStart"/>
       <w:r>
         <w:rPr>
           <w:rFonts w:ascii="Times New Roman" w:hAnsi="Times New Roman" w:cs="Times New Roman"/>
@@ -23,10 +22,12 @@
           <w:sz w:val="28"/>
           <w:szCs w:val="28"/>
         </w:rPr>
-        <w:t>Kitten</w:t>
-      </w:r>
-      <w:proofErr w:type="spellEnd"/>
-      <w:r>
+        <w:t>Kitten Survival</w:t>
+      </w:r>
+    </w:p>
+    <w:p>
+      <w:pPr>
+        <w:jc w:val="center"/>
         <w:rPr>
           <w:rFonts w:ascii="Times New Roman" w:hAnsi="Times New Roman" w:cs="Times New Roman"/>
           <w:b/>
@@ -34,10 +35,11 @@
           <w:sz w:val="28"/>
           <w:szCs w:val="28"/>
         </w:rPr>
-        <w:t xml:space="preserve"> </w:t>
-      </w:r>
-      <w:proofErr w:type="spellStart"/>
-      <w:r>
+      </w:pPr>
+    </w:p>
+    <w:p>
+      <w:pPr>
+        <w:jc w:val="center"/>
         <w:rPr>
           <w:rFonts w:ascii="Times New Roman" w:hAnsi="Times New Roman" w:cs="Times New Roman"/>
           <w:b/>
@@ -45,9 +47,7 @@
           <w:sz w:val="28"/>
           <w:szCs w:val="28"/>
         </w:rPr>
-        <w:t>Survival</w:t>
-      </w:r>
-      <w:proofErr w:type="spellEnd"/>
+      </w:pPr>
     </w:p>
     <w:p>
       <w:pPr>
@@ -216,10 +216,7 @@
           <w:szCs w:val="28"/>
         </w:rPr>
       </w:pPr>
-    </w:p>
-    <w:p>
-      <w:pPr>
-        <w:jc w:val="center"/>
+      <w:r>
         <w:rPr>
           <w:rFonts w:ascii="Times New Roman" w:hAnsi="Times New Roman" w:cs="Times New Roman"/>
           <w:b/>
@@ -227,50 +224,7 @@
           <w:sz w:val="28"/>
           <w:szCs w:val="28"/>
         </w:rPr>
-      </w:pPr>
-    </w:p>
-    <w:p>
-      <w:pPr>
-        <w:jc w:val="center"/>
-        <w:rPr>
-          <w:rFonts w:ascii="Times New Roman" w:hAnsi="Times New Roman" w:cs="Times New Roman"/>
-          <w:b/>
-          <w:bCs/>
-          <w:sz w:val="28"/>
-          <w:szCs w:val="28"/>
-        </w:rPr>
-      </w:pPr>
-      <w:r>
-        <w:rPr>
-          <w:rFonts w:ascii="Times New Roman" w:hAnsi="Times New Roman" w:cs="Times New Roman"/>
-          <w:b/>
-          <w:bCs/>
-          <w:sz w:val="28"/>
-          <w:szCs w:val="28"/>
-        </w:rPr>
-        <w:t xml:space="preserve">Juan Felipe Vásquez Bolívar &amp; </w:t>
-      </w:r>
-      <w:proofErr w:type="spellStart"/>
-      <w:r>
-        <w:rPr>
-          <w:rFonts w:ascii="Times New Roman" w:hAnsi="Times New Roman" w:cs="Times New Roman"/>
-          <w:b/>
-          <w:bCs/>
-          <w:sz w:val="28"/>
-          <w:szCs w:val="28"/>
-        </w:rPr>
-        <w:t>Jackh</w:t>
-      </w:r>
-      <w:proofErr w:type="spellEnd"/>
-      <w:r>
-        <w:rPr>
-          <w:rFonts w:ascii="Times New Roman" w:hAnsi="Times New Roman" w:cs="Times New Roman"/>
-          <w:b/>
-          <w:bCs/>
-          <w:sz w:val="28"/>
-          <w:szCs w:val="28"/>
-        </w:rPr>
-        <w:t xml:space="preserve"> Emmanuel Narváez Guerra</w:t>
+        <w:t>Juan Felipe Vásquez Bolívar &amp; Jackh Emmanuel Narváez Guerra</w:t>
       </w:r>
     </w:p>
     <w:p>
@@ -757,43 +711,7 @@
           <w:sz w:val="24"/>
           <w:szCs w:val="24"/>
         </w:rPr>
-        <w:t xml:space="preserve">Eres un gato hambriento que necesita comida desesperadamente. En </w:t>
-      </w:r>
-      <w:proofErr w:type="spellStart"/>
-      <w:r>
-        <w:rPr>
-          <w:rFonts w:ascii="Times New Roman" w:hAnsi="Times New Roman" w:cs="Times New Roman"/>
-          <w:sz w:val="24"/>
-          <w:szCs w:val="24"/>
-        </w:rPr>
-        <w:t>Kitten</w:t>
-      </w:r>
-      <w:proofErr w:type="spellEnd"/>
-      <w:r>
-        <w:rPr>
-          <w:rFonts w:ascii="Times New Roman" w:hAnsi="Times New Roman" w:cs="Times New Roman"/>
-          <w:sz w:val="24"/>
-          <w:szCs w:val="24"/>
-        </w:rPr>
-        <w:t xml:space="preserve"> </w:t>
-      </w:r>
-      <w:proofErr w:type="spellStart"/>
-      <w:r>
-        <w:rPr>
-          <w:rFonts w:ascii="Times New Roman" w:hAnsi="Times New Roman" w:cs="Times New Roman"/>
-          <w:sz w:val="24"/>
-          <w:szCs w:val="24"/>
-        </w:rPr>
-        <w:t>Survival</w:t>
-      </w:r>
-      <w:proofErr w:type="spellEnd"/>
-      <w:r>
-        <w:rPr>
-          <w:rFonts w:ascii="Times New Roman" w:hAnsi="Times New Roman" w:cs="Times New Roman"/>
-          <w:sz w:val="24"/>
-          <w:szCs w:val="24"/>
-        </w:rPr>
-        <w:t>, tu objetivo es infiltrarte en una casa y encontrar comida sin ser detectado por los enemigos. Una vez que hayas encontrado la comida, tendrás que escapar de la casa sin ser atrapado.</w:t>
+        <w:t>Eres un gato hambriento que necesita comida desesperadamente. En Kitten Survival, tu objetivo es infiltrarte en una casa y encontrar comida sin ser detectado por los enemigos. Una vez que hayas encontrado la comida, tendrás que escapar de la casa sin ser atrapado.</w:t>
       </w:r>
     </w:p>
     <w:p>
@@ -821,43 +739,7 @@
           <w:sz w:val="24"/>
           <w:szCs w:val="24"/>
         </w:rPr>
-        <w:t xml:space="preserve"> </w:t>
-      </w:r>
-      <w:proofErr w:type="spellStart"/>
-      <w:r>
-        <w:rPr>
-          <w:rFonts w:ascii="Times New Roman" w:hAnsi="Times New Roman" w:cs="Times New Roman"/>
-          <w:sz w:val="24"/>
-          <w:szCs w:val="24"/>
-        </w:rPr>
-        <w:t>Kitten</w:t>
-      </w:r>
-      <w:proofErr w:type="spellEnd"/>
-      <w:r>
-        <w:rPr>
-          <w:rFonts w:ascii="Times New Roman" w:hAnsi="Times New Roman" w:cs="Times New Roman"/>
-          <w:sz w:val="24"/>
-          <w:szCs w:val="24"/>
-        </w:rPr>
-        <w:t xml:space="preserve"> </w:t>
-      </w:r>
-      <w:proofErr w:type="spellStart"/>
-      <w:r>
-        <w:rPr>
-          <w:rFonts w:ascii="Times New Roman" w:hAnsi="Times New Roman" w:cs="Times New Roman"/>
-          <w:sz w:val="24"/>
-          <w:szCs w:val="24"/>
-        </w:rPr>
-        <w:t>Survival</w:t>
-      </w:r>
-      <w:proofErr w:type="spellEnd"/>
-      <w:r>
-        <w:rPr>
-          <w:rFonts w:ascii="Times New Roman" w:hAnsi="Times New Roman" w:cs="Times New Roman"/>
-          <w:sz w:val="24"/>
-          <w:szCs w:val="24"/>
-        </w:rPr>
-        <w:t xml:space="preserve"> es un juego bidimensional con una perspectiva desde arriba. Tendrás que moverte horizontal y verticalmente por la casa para encontrar la comida que necesitas. El juego se divide en dos etapas: la infiltración y el escape.</w:t>
+        <w:t xml:space="preserve"> Kitten Survival es un juego bidimensional con una perspectiva desde arriba. Tendrás que moverte horizontal y verticalmente por la casa para encontrar la comida que necesitas. El juego se divide en dos etapas: la infiltración y el escape.</w:t>
       </w:r>
     </w:p>
     <w:p>
@@ -1080,7 +962,6 @@
           <w:sz w:val="36"/>
           <w:szCs w:val="36"/>
         </w:rPr>
-        <w:lastRenderedPageBreak/>
         <w:t>Menú</w:t>
       </w:r>
     </w:p>
@@ -2077,6 +1958,28 @@
     </w:p>
     <w:p>
       <w:pPr>
+        <w:jc w:val="both"/>
+        <w:rPr>
+          <w:rFonts w:ascii="Times New Roman" w:hAnsi="Times New Roman" w:cs="Times New Roman"/>
+          <w:sz w:val="24"/>
+          <w:szCs w:val="24"/>
+          <w:lang w:val="es-MX"/>
+        </w:rPr>
+      </w:pPr>
+    </w:p>
+    <w:p>
+      <w:pPr>
+        <w:jc w:val="both"/>
+        <w:rPr>
+          <w:rFonts w:ascii="Times New Roman" w:hAnsi="Times New Roman" w:cs="Times New Roman"/>
+          <w:sz w:val="24"/>
+          <w:szCs w:val="24"/>
+          <w:lang w:val="es-MX"/>
+        </w:rPr>
+      </w:pPr>
+    </w:p>
+    <w:p>
+      <w:pPr>
         <w:jc w:val="center"/>
         <w:rPr>
           <w:rFonts w:ascii="Times New Roman" w:hAnsi="Times New Roman" w:cs="Times New Roman"/>
@@ -2096,17 +1999,14 @@
           <w:sz w:val="36"/>
           <w:szCs w:val="36"/>
         </w:rPr>
-        <w:lastRenderedPageBreak/>
-        <w:t>CLASES PARA IMPLEMENTAR</w:t>
-      </w:r>
-    </w:p>
-    <w:p>
-      <w:pPr>
-        <w:jc w:val="center"/>
-        <w:rPr>
-          <w:rFonts w:ascii="Times New Roman" w:hAnsi="Times New Roman" w:cs="Times New Roman"/>
-          <w:b/>
-          <w:bCs/>
+        <w:t>Clases Para Implementar</w:t>
+      </w:r>
+    </w:p>
+    <w:p>
+      <w:pPr>
+        <w:jc w:val="both"/>
+        <w:rPr>
+          <w:rFonts w:ascii="Times New Roman" w:hAnsi="Times New Roman" w:cs="Times New Roman"/>
           <w:color w:val="000000" w:themeColor="text1"/>
           <w:sz w:val="36"/>
           <w:szCs w:val="36"/>
@@ -2118,17 +2018,677 @@
         <w:jc w:val="both"/>
         <w:rPr>
           <w:rFonts w:ascii="Times New Roman" w:hAnsi="Times New Roman" w:cs="Times New Roman"/>
-          <w:sz w:val="24"/>
-          <w:szCs w:val="24"/>
-        </w:rPr>
-      </w:pPr>
-      <w:r>
-        <w:rPr>
-          <w:rFonts w:ascii="Times New Roman" w:hAnsi="Times New Roman" w:cs="Times New Roman"/>
-          <w:sz w:val="24"/>
-          <w:szCs w:val="24"/>
-        </w:rPr>
-        <w:t>Clase de jugador: Esta clase es esencial</w:t>
+          <w:b/>
+          <w:bCs/>
+          <w:sz w:val="24"/>
+          <w:szCs w:val="24"/>
+        </w:rPr>
+      </w:pPr>
+      <w:r>
+        <w:rPr>
+          <w:rFonts w:ascii="Times New Roman" w:hAnsi="Times New Roman" w:cs="Times New Roman"/>
+          <w:b/>
+          <w:bCs/>
+          <w:sz w:val="24"/>
+          <w:szCs w:val="24"/>
+        </w:rPr>
+        <w:t>Clase Principal:</w:t>
+      </w:r>
+    </w:p>
+    <w:p>
+      <w:pPr>
+        <w:jc w:val="both"/>
+        <w:rPr>
+          <w:rFonts w:ascii="Times New Roman" w:hAnsi="Times New Roman" w:cs="Times New Roman"/>
+          <w:sz w:val="24"/>
+          <w:szCs w:val="24"/>
+        </w:rPr>
+      </w:pPr>
+      <w:r>
+        <w:rPr>
+          <w:rFonts w:ascii="Times New Roman" w:hAnsi="Times New Roman" w:cs="Times New Roman"/>
+          <w:b/>
+          <w:bCs/>
+          <w:sz w:val="24"/>
+          <w:szCs w:val="24"/>
+        </w:rPr>
+        <w:t>1</w:t>
+      </w:r>
+      <w:r>
+        <w:rPr>
+          <w:rFonts w:ascii="Times New Roman" w:hAnsi="Times New Roman" w:cs="Times New Roman"/>
+          <w:b/>
+          <w:bCs/>
+          <w:sz w:val="24"/>
+          <w:szCs w:val="24"/>
+        </w:rPr>
+        <w:t xml:space="preserve">. Clase </w:t>
+      </w:r>
+      <w:r>
+        <w:rPr>
+          <w:rFonts w:ascii="Times New Roman" w:hAnsi="Times New Roman" w:cs="Times New Roman"/>
+          <w:b/>
+          <w:bCs/>
+          <w:sz w:val="24"/>
+          <w:szCs w:val="24"/>
+        </w:rPr>
+        <w:t>Sprite</w:t>
+      </w:r>
+      <w:r>
+        <w:rPr>
+          <w:rFonts w:ascii="Times New Roman" w:hAnsi="Times New Roman" w:cs="Times New Roman"/>
+          <w:b/>
+          <w:bCs/>
+          <w:sz w:val="24"/>
+          <w:szCs w:val="24"/>
+        </w:rPr>
+        <w:t>:</w:t>
+      </w:r>
+      <w:r>
+        <w:rPr>
+          <w:rFonts w:ascii="Times New Roman" w:hAnsi="Times New Roman" w:cs="Times New Roman"/>
+          <w:b/>
+          <w:bCs/>
+          <w:sz w:val="24"/>
+          <w:szCs w:val="24"/>
+        </w:rPr>
+        <w:t xml:space="preserve"> </w:t>
+      </w:r>
+      <w:r>
+        <w:rPr>
+          <w:rFonts w:ascii="Times New Roman" w:hAnsi="Times New Roman" w:cs="Times New Roman"/>
+          <w:sz w:val="24"/>
+          <w:szCs w:val="24"/>
+        </w:rPr>
+        <w:t xml:space="preserve">Esta clase </w:t>
+      </w:r>
+      <w:r>
+        <w:rPr>
+          <w:rFonts w:ascii="Times New Roman" w:hAnsi="Times New Roman" w:cs="Times New Roman"/>
+          <w:sz w:val="24"/>
+          <w:szCs w:val="24"/>
+        </w:rPr>
+        <w:t xml:space="preserve">heredará la clase </w:t>
+      </w:r>
+      <w:r>
+        <w:rPr>
+          <w:rFonts w:ascii="Times New Roman" w:hAnsi="Times New Roman" w:cs="Times New Roman"/>
+          <w:b/>
+          <w:bCs/>
+          <w:sz w:val="24"/>
+          <w:szCs w:val="24"/>
+        </w:rPr>
+        <w:t>&lt;</w:t>
+      </w:r>
+      <w:r>
+        <w:rPr>
+          <w:rFonts w:ascii="Times New Roman" w:hAnsi="Times New Roman" w:cs="Times New Roman"/>
+          <w:b/>
+          <w:bCs/>
+          <w:sz w:val="24"/>
+          <w:szCs w:val="24"/>
+        </w:rPr>
+        <w:t>QObject</w:t>
+      </w:r>
+      <w:r>
+        <w:rPr>
+          <w:rFonts w:ascii="Times New Roman" w:hAnsi="Times New Roman" w:cs="Times New Roman"/>
+          <w:b/>
+          <w:bCs/>
+          <w:sz w:val="24"/>
+          <w:szCs w:val="24"/>
+        </w:rPr>
+        <w:t>&gt;</w:t>
+      </w:r>
+      <w:r>
+        <w:rPr>
+          <w:rFonts w:ascii="Times New Roman" w:hAnsi="Times New Roman" w:cs="Times New Roman"/>
+          <w:sz w:val="24"/>
+          <w:szCs w:val="24"/>
+        </w:rPr>
+        <w:t xml:space="preserve"> y &lt;</w:t>
+      </w:r>
+      <w:r>
+        <w:rPr>
+          <w:rFonts w:ascii="Times New Roman" w:hAnsi="Times New Roman" w:cs="Times New Roman"/>
+          <w:b/>
+          <w:bCs/>
+          <w:sz w:val="24"/>
+          <w:szCs w:val="24"/>
+        </w:rPr>
+        <w:t>QGraphicsPixmapItem</w:t>
+      </w:r>
+      <w:r>
+        <w:rPr>
+          <w:rFonts w:ascii="Times New Roman" w:hAnsi="Times New Roman" w:cs="Times New Roman"/>
+          <w:sz w:val="24"/>
+          <w:szCs w:val="24"/>
+        </w:rPr>
+        <w:t xml:space="preserve">&gt; </w:t>
+      </w:r>
+      <w:r>
+        <w:rPr>
+          <w:rFonts w:ascii="Times New Roman" w:hAnsi="Times New Roman" w:cs="Times New Roman"/>
+          <w:sz w:val="24"/>
+          <w:szCs w:val="24"/>
+        </w:rPr>
+        <w:t>será la encargada de dar manejo a todos los Sprites implementados en el videojuego, ya que permite recortar y seleccionar un Sprite.</w:t>
+      </w:r>
+      <w:r>
+        <w:rPr>
+          <w:rFonts w:ascii="Times New Roman" w:hAnsi="Times New Roman" w:cs="Times New Roman"/>
+          <w:sz w:val="24"/>
+          <w:szCs w:val="24"/>
+        </w:rPr>
+        <w:t xml:space="preserve"> </w:t>
+      </w:r>
+    </w:p>
+    <w:p>
+      <w:pPr>
+        <w:jc w:val="both"/>
+        <w:rPr>
+          <w:rFonts w:ascii="Times New Roman" w:hAnsi="Times New Roman" w:cs="Times New Roman"/>
+          <w:b/>
+          <w:bCs/>
+          <w:sz w:val="24"/>
+          <w:szCs w:val="24"/>
+        </w:rPr>
+      </w:pPr>
+      <w:r>
+        <w:rPr>
+          <w:rFonts w:ascii="Times New Roman" w:hAnsi="Times New Roman" w:cs="Times New Roman"/>
+          <w:b/>
+          <w:bCs/>
+          <w:sz w:val="24"/>
+          <w:szCs w:val="24"/>
+        </w:rPr>
+        <w:t>1</w:t>
+      </w:r>
+      <w:r>
+        <w:rPr>
+          <w:rFonts w:ascii="Times New Roman" w:hAnsi="Times New Roman" w:cs="Times New Roman"/>
+          <w:b/>
+          <w:bCs/>
+          <w:sz w:val="24"/>
+          <w:szCs w:val="24"/>
+        </w:rPr>
+        <w:t>.1 Atributos:</w:t>
+      </w:r>
+    </w:p>
+    <w:p>
+      <w:pPr>
+        <w:ind w:firstLine="708"/>
+        <w:jc w:val="both"/>
+        <w:rPr>
+          <w:rFonts w:ascii="Times New Roman" w:hAnsi="Times New Roman" w:cs="Times New Roman"/>
+          <w:b/>
+          <w:bCs/>
+          <w:sz w:val="24"/>
+          <w:szCs w:val="24"/>
+        </w:rPr>
+      </w:pPr>
+      <w:r>
+        <w:rPr>
+          <w:rFonts w:ascii="Times New Roman" w:hAnsi="Times New Roman" w:cs="Times New Roman"/>
+          <w:b/>
+          <w:bCs/>
+          <w:sz w:val="24"/>
+          <w:szCs w:val="24"/>
+        </w:rPr>
+        <w:t>QPixmap *</w:t>
+      </w:r>
+      <w:r>
+        <w:rPr>
+          <w:rFonts w:ascii="Times New Roman" w:hAnsi="Times New Roman" w:cs="Times New Roman"/>
+          <w:sz w:val="24"/>
+          <w:szCs w:val="24"/>
+        </w:rPr>
+        <w:t>pixmap</w:t>
+      </w:r>
+      <w:r>
+        <w:rPr>
+          <w:rFonts w:ascii="Times New Roman" w:hAnsi="Times New Roman" w:cs="Times New Roman"/>
+          <w:b/>
+          <w:bCs/>
+          <w:sz w:val="24"/>
+          <w:szCs w:val="24"/>
+        </w:rPr>
+        <w:t>, *</w:t>
+      </w:r>
+      <w:r>
+        <w:rPr>
+          <w:rFonts w:ascii="Times New Roman" w:hAnsi="Times New Roman" w:cs="Times New Roman"/>
+          <w:sz w:val="24"/>
+          <w:szCs w:val="24"/>
+        </w:rPr>
+        <w:t>current</w:t>
+      </w:r>
+      <w:r>
+        <w:rPr>
+          <w:rFonts w:ascii="Times New Roman" w:hAnsi="Times New Roman" w:cs="Times New Roman"/>
+          <w:b/>
+          <w:bCs/>
+          <w:sz w:val="24"/>
+          <w:szCs w:val="24"/>
+        </w:rPr>
+        <w:t>_</w:t>
+      </w:r>
+      <w:r>
+        <w:rPr>
+          <w:rFonts w:ascii="Times New Roman" w:hAnsi="Times New Roman" w:cs="Times New Roman"/>
+          <w:sz w:val="24"/>
+          <w:szCs w:val="24"/>
+        </w:rPr>
+        <w:t>pixmap</w:t>
+      </w:r>
+      <w:r>
+        <w:rPr>
+          <w:rFonts w:ascii="Times New Roman" w:hAnsi="Times New Roman" w:cs="Times New Roman"/>
+          <w:b/>
+          <w:bCs/>
+          <w:sz w:val="24"/>
+          <w:szCs w:val="24"/>
+        </w:rPr>
+        <w:t>;</w:t>
+      </w:r>
+    </w:p>
+    <w:p>
+      <w:pPr>
+        <w:jc w:val="both"/>
+        <w:rPr>
+          <w:rFonts w:ascii="Times New Roman" w:hAnsi="Times New Roman" w:cs="Times New Roman"/>
+          <w:b/>
+          <w:bCs/>
+          <w:sz w:val="24"/>
+          <w:szCs w:val="24"/>
+          <w:lang w:val="en-US"/>
+        </w:rPr>
+      </w:pPr>
+      <w:r>
+        <w:rPr>
+          <w:rFonts w:ascii="Times New Roman" w:hAnsi="Times New Roman" w:cs="Times New Roman"/>
+          <w:b/>
+          <w:bCs/>
+          <w:sz w:val="24"/>
+          <w:szCs w:val="24"/>
+          <w:lang w:val="en-US"/>
+        </w:rPr>
+        <w:t>1</w:t>
+      </w:r>
+      <w:r>
+        <w:rPr>
+          <w:rFonts w:ascii="Times New Roman" w:hAnsi="Times New Roman" w:cs="Times New Roman"/>
+          <w:b/>
+          <w:bCs/>
+          <w:sz w:val="24"/>
+          <w:szCs w:val="24"/>
+          <w:lang w:val="en-US"/>
+        </w:rPr>
+        <w:t>.2 Métodos:</w:t>
+      </w:r>
+    </w:p>
+    <w:p>
+      <w:pPr>
+        <w:ind w:left="708"/>
+        <w:jc w:val="both"/>
+        <w:rPr>
+          <w:rFonts w:ascii="Times New Roman" w:hAnsi="Times New Roman" w:cs="Times New Roman"/>
+          <w:b/>
+          <w:bCs/>
+          <w:sz w:val="24"/>
+          <w:szCs w:val="24"/>
+        </w:rPr>
+      </w:pPr>
+      <w:r>
+        <w:rPr>
+          <w:rFonts w:ascii="Times New Roman" w:hAnsi="Times New Roman" w:cs="Times New Roman"/>
+          <w:b/>
+          <w:bCs/>
+          <w:sz w:val="24"/>
+          <w:szCs w:val="24"/>
+        </w:rPr>
+        <w:t>void set_</w:t>
+      </w:r>
+      <w:proofErr w:type="gramStart"/>
+      <w:r>
+        <w:rPr>
+          <w:rFonts w:ascii="Times New Roman" w:hAnsi="Times New Roman" w:cs="Times New Roman"/>
+          <w:b/>
+          <w:bCs/>
+          <w:sz w:val="24"/>
+          <w:szCs w:val="24"/>
+        </w:rPr>
+        <w:t>imagen(</w:t>
+      </w:r>
+      <w:proofErr w:type="gramEnd"/>
+      <w:r>
+        <w:rPr>
+          <w:rFonts w:ascii="Times New Roman" w:hAnsi="Times New Roman" w:cs="Times New Roman"/>
+          <w:b/>
+          <w:bCs/>
+          <w:sz w:val="24"/>
+          <w:szCs w:val="24"/>
+        </w:rPr>
+        <w:t xml:space="preserve">int </w:t>
+      </w:r>
+      <w:r>
+        <w:rPr>
+          <w:rFonts w:ascii="Times New Roman" w:hAnsi="Times New Roman" w:cs="Times New Roman"/>
+          <w:sz w:val="24"/>
+          <w:szCs w:val="24"/>
+        </w:rPr>
+        <w:t>ancho</w:t>
+      </w:r>
+      <w:r>
+        <w:rPr>
+          <w:rFonts w:ascii="Times New Roman" w:hAnsi="Times New Roman" w:cs="Times New Roman"/>
+          <w:b/>
+          <w:bCs/>
+          <w:sz w:val="24"/>
+          <w:szCs w:val="24"/>
+        </w:rPr>
+        <w:t xml:space="preserve">, int </w:t>
+      </w:r>
+      <w:r>
+        <w:rPr>
+          <w:rFonts w:ascii="Times New Roman" w:hAnsi="Times New Roman" w:cs="Times New Roman"/>
+          <w:sz w:val="24"/>
+          <w:szCs w:val="24"/>
+        </w:rPr>
+        <w:t>alto</w:t>
+      </w:r>
+      <w:r>
+        <w:rPr>
+          <w:rFonts w:ascii="Times New Roman" w:hAnsi="Times New Roman" w:cs="Times New Roman"/>
+          <w:b/>
+          <w:bCs/>
+          <w:sz w:val="24"/>
+          <w:szCs w:val="24"/>
+        </w:rPr>
+        <w:t xml:space="preserve">, int </w:t>
+      </w:r>
+      <w:r>
+        <w:rPr>
+          <w:rFonts w:ascii="Times New Roman" w:hAnsi="Times New Roman" w:cs="Times New Roman"/>
+          <w:sz w:val="24"/>
+          <w:szCs w:val="24"/>
+        </w:rPr>
+        <w:t>x_origin</w:t>
+      </w:r>
+      <w:r>
+        <w:rPr>
+          <w:rFonts w:ascii="Times New Roman" w:hAnsi="Times New Roman" w:cs="Times New Roman"/>
+          <w:b/>
+          <w:bCs/>
+          <w:sz w:val="24"/>
+          <w:szCs w:val="24"/>
+        </w:rPr>
+        <w:t xml:space="preserve">, int </w:t>
+      </w:r>
+      <w:r>
+        <w:rPr>
+          <w:rFonts w:ascii="Times New Roman" w:hAnsi="Times New Roman" w:cs="Times New Roman"/>
+          <w:sz w:val="24"/>
+          <w:szCs w:val="24"/>
+        </w:rPr>
+        <w:t>y_origin</w:t>
+      </w:r>
+      <w:r>
+        <w:rPr>
+          <w:rFonts w:ascii="Times New Roman" w:hAnsi="Times New Roman" w:cs="Times New Roman"/>
+          <w:b/>
+          <w:bCs/>
+          <w:sz w:val="24"/>
+          <w:szCs w:val="24"/>
+        </w:rPr>
+        <w:t xml:space="preserve">, int </w:t>
+      </w:r>
+      <w:r>
+        <w:rPr>
+          <w:rFonts w:ascii="Times New Roman" w:hAnsi="Times New Roman" w:cs="Times New Roman"/>
+          <w:sz w:val="24"/>
+          <w:szCs w:val="24"/>
+        </w:rPr>
+        <w:t>x_sprites</w:t>
+      </w:r>
+      <w:r>
+        <w:rPr>
+          <w:rFonts w:ascii="Times New Roman" w:hAnsi="Times New Roman" w:cs="Times New Roman"/>
+          <w:b/>
+          <w:bCs/>
+          <w:sz w:val="24"/>
+          <w:szCs w:val="24"/>
+        </w:rPr>
+        <w:t xml:space="preserve">, int </w:t>
+      </w:r>
+      <w:r>
+        <w:rPr>
+          <w:rFonts w:ascii="Times New Roman" w:hAnsi="Times New Roman" w:cs="Times New Roman"/>
+          <w:sz w:val="24"/>
+          <w:szCs w:val="24"/>
+        </w:rPr>
+        <w:t>y_sprites</w:t>
+      </w:r>
+      <w:r>
+        <w:rPr>
+          <w:rFonts w:ascii="Times New Roman" w:hAnsi="Times New Roman" w:cs="Times New Roman"/>
+          <w:b/>
+          <w:bCs/>
+          <w:sz w:val="24"/>
+          <w:szCs w:val="24"/>
+        </w:rPr>
+        <w:t xml:space="preserve">, QString </w:t>
+      </w:r>
+      <w:r>
+        <w:rPr>
+          <w:rFonts w:ascii="Times New Roman" w:hAnsi="Times New Roman" w:cs="Times New Roman"/>
+          <w:sz w:val="24"/>
+          <w:szCs w:val="24"/>
+        </w:rPr>
+        <w:t>ubicacion</w:t>
+      </w:r>
+      <w:r>
+        <w:rPr>
+          <w:rFonts w:ascii="Times New Roman" w:hAnsi="Times New Roman" w:cs="Times New Roman"/>
+          <w:b/>
+          <w:bCs/>
+          <w:sz w:val="24"/>
+          <w:szCs w:val="24"/>
+        </w:rPr>
+        <w:t>);</w:t>
+      </w:r>
+      <w:r>
+        <w:rPr>
+          <w:rFonts w:ascii="Times New Roman" w:hAnsi="Times New Roman" w:cs="Times New Roman"/>
+          <w:b/>
+          <w:bCs/>
+          <w:sz w:val="24"/>
+          <w:szCs w:val="24"/>
+        </w:rPr>
+        <w:t xml:space="preserve"> </w:t>
+      </w:r>
+      <w:r>
+        <w:rPr>
+          <w:rFonts w:ascii="Times New Roman" w:hAnsi="Times New Roman" w:cs="Times New Roman"/>
+          <w:b/>
+          <w:bCs/>
+          <w:sz w:val="24"/>
+          <w:szCs w:val="24"/>
+          <w:highlight w:val="yellow"/>
+        </w:rPr>
+        <w:t>//Permite recortar un sprite para obtener un QPixmap que obtenga solo los Sprite que necesita</w:t>
+      </w:r>
+      <w:r>
+        <w:rPr>
+          <w:rFonts w:ascii="Times New Roman" w:hAnsi="Times New Roman" w:cs="Times New Roman"/>
+          <w:b/>
+          <w:bCs/>
+          <w:sz w:val="24"/>
+          <w:szCs w:val="24"/>
+        </w:rPr>
+        <w:t>.</w:t>
+      </w:r>
+    </w:p>
+    <w:p>
+      <w:pPr>
+        <w:ind w:left="708"/>
+        <w:jc w:val="both"/>
+        <w:rPr>
+          <w:rFonts w:ascii="Times New Roman" w:hAnsi="Times New Roman" w:cs="Times New Roman"/>
+          <w:b/>
+          <w:bCs/>
+          <w:sz w:val="24"/>
+          <w:szCs w:val="24"/>
+        </w:rPr>
+      </w:pPr>
+      <w:r>
+        <w:rPr>
+          <w:rFonts w:ascii="Times New Roman" w:hAnsi="Times New Roman" w:cs="Times New Roman"/>
+          <w:b/>
+          <w:bCs/>
+          <w:sz w:val="24"/>
+          <w:szCs w:val="24"/>
+        </w:rPr>
+        <w:t>void select_</w:t>
+      </w:r>
+      <w:proofErr w:type="gramStart"/>
+      <w:r>
+        <w:rPr>
+          <w:rFonts w:ascii="Times New Roman" w:hAnsi="Times New Roman" w:cs="Times New Roman"/>
+          <w:b/>
+          <w:bCs/>
+          <w:sz w:val="24"/>
+          <w:szCs w:val="24"/>
+        </w:rPr>
+        <w:t>sprite(</w:t>
+      </w:r>
+      <w:proofErr w:type="gramEnd"/>
+      <w:r>
+        <w:rPr>
+          <w:rFonts w:ascii="Times New Roman" w:hAnsi="Times New Roman" w:cs="Times New Roman"/>
+          <w:b/>
+          <w:bCs/>
+          <w:sz w:val="24"/>
+          <w:szCs w:val="24"/>
+        </w:rPr>
+        <w:t xml:space="preserve">int </w:t>
+      </w:r>
+      <w:r>
+        <w:rPr>
+          <w:rFonts w:ascii="Times New Roman" w:hAnsi="Times New Roman" w:cs="Times New Roman"/>
+          <w:sz w:val="24"/>
+          <w:szCs w:val="24"/>
+        </w:rPr>
+        <w:t>x</w:t>
+      </w:r>
+      <w:r>
+        <w:rPr>
+          <w:rFonts w:ascii="Times New Roman" w:hAnsi="Times New Roman" w:cs="Times New Roman"/>
+          <w:b/>
+          <w:bCs/>
+          <w:sz w:val="24"/>
+          <w:szCs w:val="24"/>
+        </w:rPr>
+        <w:t xml:space="preserve">, int </w:t>
+      </w:r>
+      <w:r>
+        <w:rPr>
+          <w:rFonts w:ascii="Times New Roman" w:hAnsi="Times New Roman" w:cs="Times New Roman"/>
+          <w:sz w:val="24"/>
+          <w:szCs w:val="24"/>
+        </w:rPr>
+        <w:t>y</w:t>
+      </w:r>
+      <w:r>
+        <w:rPr>
+          <w:rFonts w:ascii="Times New Roman" w:hAnsi="Times New Roman" w:cs="Times New Roman"/>
+          <w:b/>
+          <w:bCs/>
+          <w:sz w:val="24"/>
+          <w:szCs w:val="24"/>
+        </w:rPr>
+        <w:t>);</w:t>
+      </w:r>
+      <w:r>
+        <w:rPr>
+          <w:rFonts w:ascii="Times New Roman" w:hAnsi="Times New Roman" w:cs="Times New Roman"/>
+          <w:b/>
+          <w:bCs/>
+          <w:sz w:val="24"/>
+          <w:szCs w:val="24"/>
+        </w:rPr>
+        <w:t xml:space="preserve"> </w:t>
+      </w:r>
+      <w:r>
+        <w:rPr>
+          <w:rFonts w:ascii="Times New Roman" w:hAnsi="Times New Roman" w:cs="Times New Roman"/>
+          <w:b/>
+          <w:bCs/>
+          <w:sz w:val="24"/>
+          <w:szCs w:val="24"/>
+          <w:highlight w:val="yellow"/>
+        </w:rPr>
+        <w:t>//Del nuevo sprite obtenido, permite seleccionar el cual queremos mostrar en pantalla.</w:t>
+      </w:r>
+    </w:p>
+    <w:p>
+      <w:pPr>
+        <w:jc w:val="both"/>
+        <w:rPr>
+          <w:rFonts w:ascii="Times New Roman" w:hAnsi="Times New Roman" w:cs="Times New Roman"/>
+          <w:b/>
+          <w:bCs/>
+          <w:sz w:val="24"/>
+          <w:szCs w:val="24"/>
+        </w:rPr>
+      </w:pPr>
+      <w:r>
+        <w:rPr>
+          <w:rFonts w:ascii="Times New Roman" w:hAnsi="Times New Roman" w:cs="Times New Roman"/>
+          <w:b/>
+          <w:bCs/>
+          <w:sz w:val="24"/>
+          <w:szCs w:val="24"/>
+        </w:rPr>
+        <w:t>Clases Secundarias:</w:t>
+      </w:r>
+    </w:p>
+    <w:p>
+      <w:pPr>
+        <w:jc w:val="both"/>
+        <w:rPr>
+          <w:rFonts w:ascii="Times New Roman" w:hAnsi="Times New Roman" w:cs="Times New Roman"/>
+          <w:sz w:val="24"/>
+          <w:szCs w:val="24"/>
+        </w:rPr>
+      </w:pPr>
+      <w:r>
+        <w:rPr>
+          <w:rFonts w:ascii="Times New Roman" w:hAnsi="Times New Roman" w:cs="Times New Roman"/>
+          <w:b/>
+          <w:bCs/>
+          <w:sz w:val="24"/>
+          <w:szCs w:val="24"/>
+        </w:rPr>
+        <w:t>1.</w:t>
+      </w:r>
+      <w:r>
+        <w:rPr>
+          <w:rFonts w:ascii="Times New Roman" w:hAnsi="Times New Roman" w:cs="Times New Roman"/>
+          <w:b/>
+          <w:bCs/>
+          <w:sz w:val="24"/>
+          <w:szCs w:val="24"/>
+        </w:rPr>
+        <w:t>Clase de jugador:</w:t>
+      </w:r>
+      <w:r>
+        <w:rPr>
+          <w:rFonts w:ascii="Times New Roman" w:hAnsi="Times New Roman" w:cs="Times New Roman"/>
+          <w:sz w:val="24"/>
+          <w:szCs w:val="24"/>
+        </w:rPr>
+        <w:t xml:space="preserve"> Esta clase es esencial</w:t>
       </w:r>
       <w:r>
         <w:rPr>
@@ -2144,140 +2704,1339 @@
           <w:sz w:val="24"/>
           <w:szCs w:val="24"/>
         </w:rPr>
-        <w:t>ya que representa al personaje principal o al jugador en el juego.</w:t>
-      </w:r>
-    </w:p>
-    <w:p>
-      <w:pPr>
-        <w:jc w:val="both"/>
-        <w:rPr>
-          <w:rFonts w:ascii="Times New Roman" w:hAnsi="Times New Roman" w:cs="Times New Roman"/>
-          <w:sz w:val="24"/>
-          <w:szCs w:val="24"/>
-        </w:rPr>
-      </w:pPr>
-      <w:r>
-        <w:rPr>
-          <w:rFonts w:ascii="Times New Roman" w:hAnsi="Times New Roman" w:cs="Times New Roman"/>
-          <w:sz w:val="24"/>
-          <w:szCs w:val="24"/>
-        </w:rPr>
-        <w:t>Clase de enemigo: Esta clase representa a los personajes que actúan como adversarios del jugador, hay varios tipos de enemigos con diferentes comportamientos y habilidades.</w:t>
-      </w:r>
-    </w:p>
-    <w:p>
-      <w:pPr>
-        <w:jc w:val="both"/>
-        <w:rPr>
-          <w:rFonts w:ascii="Times New Roman" w:hAnsi="Times New Roman" w:cs="Times New Roman"/>
-          <w:sz w:val="24"/>
-          <w:szCs w:val="24"/>
-        </w:rPr>
-      </w:pPr>
-      <w:r>
-        <w:rPr>
-          <w:rFonts w:ascii="Times New Roman" w:hAnsi="Times New Roman" w:cs="Times New Roman"/>
-          <w:sz w:val="24"/>
-          <w:szCs w:val="24"/>
-        </w:rPr>
-        <w:t>Clase de nivel: Esta clase se utiliza para crear y manejar los diferentes niveles o etapas del juego. Los niveles pueden incluir diferentes elementos, como terrenos, obstáculos, enemigos y recompensas.</w:t>
-      </w:r>
-    </w:p>
-    <w:p>
-      <w:pPr>
-        <w:jc w:val="both"/>
-        <w:rPr>
-          <w:rFonts w:ascii="Times New Roman" w:hAnsi="Times New Roman" w:cs="Times New Roman"/>
-          <w:sz w:val="24"/>
-          <w:szCs w:val="24"/>
-        </w:rPr>
-      </w:pPr>
-      <w:r>
-        <w:rPr>
-          <w:rFonts w:ascii="Times New Roman" w:hAnsi="Times New Roman" w:cs="Times New Roman"/>
-          <w:sz w:val="24"/>
-          <w:szCs w:val="24"/>
-        </w:rPr>
-        <w:t>Clase de interfaz de usuario: Esta clase se utiliza para crear y manejar los elementos de la interfaz de usuario del juego, como botones, menús y pantallas de configuración.</w:t>
-      </w:r>
-    </w:p>
-    <w:p>
-      <w:pPr>
-        <w:jc w:val="both"/>
-        <w:rPr>
-          <w:rFonts w:ascii="Times New Roman" w:hAnsi="Times New Roman" w:cs="Times New Roman"/>
-          <w:sz w:val="24"/>
-          <w:szCs w:val="24"/>
-        </w:rPr>
-      </w:pPr>
-      <w:r>
-        <w:rPr>
-          <w:rFonts w:ascii="Times New Roman" w:hAnsi="Times New Roman" w:cs="Times New Roman"/>
-          <w:sz w:val="24"/>
-          <w:szCs w:val="24"/>
-        </w:rPr>
-        <w:t>Clase de física: Esta clase se utiliza para simular la física del mundo del juego, incluyendo la gravedad, la fricción y la colisión entre objetos.</w:t>
-      </w:r>
-    </w:p>
-    <w:p>
-      <w:pPr>
-        <w:jc w:val="both"/>
-        <w:rPr>
-          <w:rFonts w:ascii="Times New Roman" w:hAnsi="Times New Roman" w:cs="Times New Roman"/>
-          <w:sz w:val="24"/>
-          <w:szCs w:val="24"/>
-        </w:rPr>
-      </w:pPr>
-      <w:r>
-        <w:rPr>
-          <w:rFonts w:ascii="Times New Roman" w:hAnsi="Times New Roman" w:cs="Times New Roman"/>
-          <w:sz w:val="24"/>
-          <w:szCs w:val="24"/>
-        </w:rPr>
-        <w:t>Clase de sonido: Esta clase se utiliza para reproducir y controlar los efectos de sonido y la música del juego</w:t>
-      </w:r>
-      <w:r>
-        <w:rPr>
-          <w:rFonts w:ascii="Times New Roman" w:hAnsi="Times New Roman" w:cs="Times New Roman"/>
-          <w:sz w:val="24"/>
-          <w:szCs w:val="24"/>
-        </w:rPr>
-        <w:t xml:space="preserve"> (es opcional y estamos mirando si la aplicamos)</w:t>
-      </w:r>
-    </w:p>
-    <w:p>
-      <w:pPr>
-        <w:jc w:val="both"/>
-        <w:rPr>
-          <w:rFonts w:ascii="Times New Roman" w:hAnsi="Times New Roman" w:cs="Times New Roman"/>
-          <w:sz w:val="24"/>
-          <w:szCs w:val="24"/>
-        </w:rPr>
-      </w:pPr>
-      <w:r>
-        <w:rPr>
-          <w:rFonts w:ascii="Times New Roman" w:hAnsi="Times New Roman" w:cs="Times New Roman"/>
-          <w:sz w:val="24"/>
-          <w:szCs w:val="24"/>
-        </w:rPr>
-        <w:t>Clase de</w:t>
-      </w:r>
-      <w:r>
-        <w:rPr>
-          <w:rFonts w:ascii="Times New Roman" w:hAnsi="Times New Roman" w:cs="Times New Roman"/>
-          <w:sz w:val="24"/>
-          <w:szCs w:val="24"/>
-        </w:rPr>
-        <w:t xml:space="preserve"> movimientos aleatorios</w:t>
-      </w:r>
-      <w:r>
-        <w:rPr>
-          <w:rFonts w:ascii="Times New Roman" w:hAnsi="Times New Roman" w:cs="Times New Roman"/>
-          <w:sz w:val="24"/>
-          <w:szCs w:val="24"/>
-        </w:rPr>
-        <w:t>: Esta clase se utiliza para controlar el comportamiento de los personajes no jugables, como enemigos y personajes secundarios.</w:t>
-      </w:r>
+        <w:t>ya que representa al personaje principal o al jugador en el juego</w:t>
+      </w:r>
+      <w:r>
+        <w:rPr>
+          <w:rFonts w:ascii="Times New Roman" w:hAnsi="Times New Roman" w:cs="Times New Roman"/>
+          <w:sz w:val="24"/>
+          <w:szCs w:val="24"/>
+        </w:rPr>
+        <w:t>, por lo tanto, heredará la clase propia “Sprite.h”.</w:t>
+      </w:r>
+    </w:p>
+    <w:p>
+      <w:pPr>
+        <w:jc w:val="both"/>
+        <w:rPr>
+          <w:rFonts w:ascii="Times New Roman" w:hAnsi="Times New Roman" w:cs="Times New Roman"/>
+          <w:b/>
+          <w:bCs/>
+          <w:sz w:val="24"/>
+          <w:szCs w:val="24"/>
+        </w:rPr>
+      </w:pPr>
+      <w:r>
+        <w:rPr>
+          <w:rFonts w:ascii="Times New Roman" w:hAnsi="Times New Roman" w:cs="Times New Roman"/>
+          <w:b/>
+          <w:bCs/>
+          <w:sz w:val="24"/>
+          <w:szCs w:val="24"/>
+        </w:rPr>
+        <w:t>1.1 Atributos:</w:t>
+      </w:r>
+    </w:p>
+    <w:p>
+      <w:pPr>
+        <w:jc w:val="both"/>
+        <w:rPr>
+          <w:rFonts w:ascii="Times New Roman" w:hAnsi="Times New Roman" w:cs="Times New Roman"/>
+          <w:sz w:val="24"/>
+          <w:szCs w:val="24"/>
+        </w:rPr>
+      </w:pPr>
+      <w:r>
+        <w:rPr>
+          <w:rFonts w:ascii="Times New Roman" w:hAnsi="Times New Roman" w:cs="Times New Roman"/>
+          <w:b/>
+          <w:bCs/>
+          <w:sz w:val="24"/>
+          <w:szCs w:val="24"/>
+        </w:rPr>
+        <w:tab/>
+      </w:r>
+      <w:r>
+        <w:rPr>
+          <w:rFonts w:ascii="Times New Roman" w:hAnsi="Times New Roman" w:cs="Times New Roman"/>
+          <w:sz w:val="24"/>
+          <w:szCs w:val="24"/>
+        </w:rPr>
+        <w:t>Esta clase no cuenta con atributos</w:t>
+      </w:r>
+      <w:r>
+        <w:rPr>
+          <w:rFonts w:ascii="Times New Roman" w:hAnsi="Times New Roman" w:cs="Times New Roman"/>
+          <w:sz w:val="24"/>
+          <w:szCs w:val="24"/>
+        </w:rPr>
+        <w:t>.</w:t>
+      </w:r>
+    </w:p>
+    <w:p>
+      <w:pPr>
+        <w:jc w:val="both"/>
+        <w:rPr>
+          <w:rFonts w:ascii="Times New Roman" w:hAnsi="Times New Roman" w:cs="Times New Roman"/>
+          <w:b/>
+          <w:bCs/>
+          <w:sz w:val="24"/>
+          <w:szCs w:val="24"/>
+        </w:rPr>
+      </w:pPr>
+      <w:r>
+        <w:rPr>
+          <w:rFonts w:ascii="Times New Roman" w:hAnsi="Times New Roman" w:cs="Times New Roman"/>
+          <w:b/>
+          <w:bCs/>
+          <w:sz w:val="24"/>
+          <w:szCs w:val="24"/>
+        </w:rPr>
+        <w:t>1.2 Métodos:</w:t>
+      </w:r>
+    </w:p>
+    <w:p>
+      <w:pPr>
+        <w:ind w:left="708"/>
+        <w:jc w:val="both"/>
+        <w:rPr>
+          <w:rFonts w:ascii="Times New Roman" w:hAnsi="Times New Roman" w:cs="Times New Roman"/>
+          <w:b/>
+          <w:bCs/>
+          <w:sz w:val="24"/>
+          <w:szCs w:val="24"/>
+        </w:rPr>
+      </w:pPr>
+      <w:r>
+        <w:rPr>
+          <w:rFonts w:ascii="Times New Roman" w:hAnsi="Times New Roman" w:cs="Times New Roman"/>
+          <w:b/>
+          <w:bCs/>
+          <w:sz w:val="24"/>
+          <w:szCs w:val="24"/>
+        </w:rPr>
+        <w:t>void tecla_</w:t>
+      </w:r>
+      <w:proofErr w:type="gramStart"/>
+      <w:r>
+        <w:rPr>
+          <w:rFonts w:ascii="Times New Roman" w:hAnsi="Times New Roman" w:cs="Times New Roman"/>
+          <w:b/>
+          <w:bCs/>
+          <w:sz w:val="24"/>
+          <w:szCs w:val="24"/>
+        </w:rPr>
+        <w:t>pressed(</w:t>
+      </w:r>
+      <w:proofErr w:type="gramEnd"/>
+      <w:r>
+        <w:rPr>
+          <w:rFonts w:ascii="Times New Roman" w:hAnsi="Times New Roman" w:cs="Times New Roman"/>
+          <w:b/>
+          <w:bCs/>
+          <w:sz w:val="24"/>
+          <w:szCs w:val="24"/>
+        </w:rPr>
+        <w:t>QKeyEvent *</w:t>
+      </w:r>
+      <w:r>
+        <w:rPr>
+          <w:rFonts w:ascii="Times New Roman" w:hAnsi="Times New Roman" w:cs="Times New Roman"/>
+          <w:sz w:val="24"/>
+          <w:szCs w:val="24"/>
+        </w:rPr>
+        <w:t>event</w:t>
+      </w:r>
+      <w:r>
+        <w:rPr>
+          <w:rFonts w:ascii="Times New Roman" w:hAnsi="Times New Roman" w:cs="Times New Roman"/>
+          <w:b/>
+          <w:bCs/>
+          <w:sz w:val="24"/>
+          <w:szCs w:val="24"/>
+        </w:rPr>
+        <w:t>);</w:t>
+      </w:r>
+      <w:r>
+        <w:rPr>
+          <w:rFonts w:ascii="Times New Roman" w:hAnsi="Times New Roman" w:cs="Times New Roman"/>
+          <w:b/>
+          <w:bCs/>
+          <w:sz w:val="24"/>
+          <w:szCs w:val="24"/>
+        </w:rPr>
+        <w:t xml:space="preserve"> </w:t>
+      </w:r>
+      <w:r>
+        <w:rPr>
+          <w:rFonts w:ascii="Times New Roman" w:hAnsi="Times New Roman" w:cs="Times New Roman"/>
+          <w:b/>
+          <w:bCs/>
+          <w:sz w:val="24"/>
+          <w:szCs w:val="24"/>
+          <w:highlight w:val="yellow"/>
+        </w:rPr>
+        <w:t>// Esta función es la encargada del movimiento del personaje principal</w:t>
+      </w:r>
+    </w:p>
+    <w:p>
+      <w:pPr>
+        <w:jc w:val="both"/>
+        <w:rPr>
+          <w:rFonts w:ascii="Times New Roman" w:hAnsi="Times New Roman" w:cs="Times New Roman"/>
+          <w:sz w:val="24"/>
+          <w:szCs w:val="24"/>
+        </w:rPr>
+      </w:pPr>
+      <w:r>
+        <w:rPr>
+          <w:rFonts w:ascii="Times New Roman" w:hAnsi="Times New Roman" w:cs="Times New Roman"/>
+          <w:b/>
+          <w:bCs/>
+          <w:sz w:val="24"/>
+          <w:szCs w:val="24"/>
+        </w:rPr>
+        <w:t xml:space="preserve">2. </w:t>
+      </w:r>
+      <w:r>
+        <w:rPr>
+          <w:rFonts w:ascii="Times New Roman" w:hAnsi="Times New Roman" w:cs="Times New Roman"/>
+          <w:b/>
+          <w:bCs/>
+          <w:sz w:val="24"/>
+          <w:szCs w:val="24"/>
+        </w:rPr>
+        <w:t>Clase de enemigo</w:t>
+      </w:r>
+      <w:r>
+        <w:rPr>
+          <w:rFonts w:ascii="Times New Roman" w:hAnsi="Times New Roman" w:cs="Times New Roman"/>
+          <w:b/>
+          <w:bCs/>
+          <w:sz w:val="24"/>
+          <w:szCs w:val="24"/>
+        </w:rPr>
+        <w:t>_</w:t>
+      </w:r>
+      <w:r>
+        <w:rPr>
+          <w:rFonts w:ascii="Times New Roman" w:hAnsi="Times New Roman" w:cs="Times New Roman"/>
+          <w:b/>
+          <w:bCs/>
+          <w:sz w:val="24"/>
+          <w:szCs w:val="24"/>
+        </w:rPr>
+        <w:t>1</w:t>
+      </w:r>
+      <w:r>
+        <w:rPr>
+          <w:rFonts w:ascii="Times New Roman" w:hAnsi="Times New Roman" w:cs="Times New Roman"/>
+          <w:b/>
+          <w:bCs/>
+          <w:sz w:val="24"/>
+          <w:szCs w:val="24"/>
+        </w:rPr>
+        <w:t>:</w:t>
+      </w:r>
+      <w:r>
+        <w:rPr>
+          <w:rFonts w:ascii="Times New Roman" w:hAnsi="Times New Roman" w:cs="Times New Roman"/>
+          <w:sz w:val="24"/>
+          <w:szCs w:val="24"/>
+        </w:rPr>
+        <w:t xml:space="preserve"> Esta clase representa a </w:t>
+      </w:r>
+      <w:proofErr w:type="gramStart"/>
+      <w:r>
+        <w:rPr>
+          <w:rFonts w:ascii="Times New Roman" w:hAnsi="Times New Roman" w:cs="Times New Roman"/>
+          <w:sz w:val="24"/>
+          <w:szCs w:val="24"/>
+        </w:rPr>
+        <w:t>una tipo</w:t>
+      </w:r>
+      <w:proofErr w:type="gramEnd"/>
+      <w:r>
+        <w:rPr>
+          <w:rFonts w:ascii="Times New Roman" w:hAnsi="Times New Roman" w:cs="Times New Roman"/>
+          <w:sz w:val="24"/>
+          <w:szCs w:val="24"/>
+        </w:rPr>
+        <w:t xml:space="preserve"> de</w:t>
+      </w:r>
+      <w:r>
+        <w:rPr>
+          <w:rFonts w:ascii="Times New Roman" w:hAnsi="Times New Roman" w:cs="Times New Roman"/>
+          <w:sz w:val="24"/>
+          <w:szCs w:val="24"/>
+        </w:rPr>
+        <w:t xml:space="preserve"> personaje que actúa como adversario del jugador</w:t>
+      </w:r>
+      <w:r>
+        <w:rPr>
+          <w:rFonts w:ascii="Times New Roman" w:hAnsi="Times New Roman" w:cs="Times New Roman"/>
+          <w:sz w:val="24"/>
+          <w:szCs w:val="24"/>
+        </w:rPr>
+        <w:t xml:space="preserve">. Esta clase representa los enemigos que tienen un movimiento rectilíneo uniforme y además </w:t>
+      </w:r>
+      <w:r>
+        <w:rPr>
+          <w:rFonts w:ascii="Times New Roman" w:hAnsi="Times New Roman" w:cs="Times New Roman"/>
+          <w:sz w:val="24"/>
+          <w:szCs w:val="24"/>
+        </w:rPr>
+        <w:t>heredará la clase propia “Sprite.h”.</w:t>
+      </w:r>
+    </w:p>
+    <w:p>
+      <w:pPr>
+        <w:jc w:val="both"/>
+        <w:rPr>
+          <w:rFonts w:ascii="Times New Roman" w:hAnsi="Times New Roman" w:cs="Times New Roman"/>
+          <w:b/>
+          <w:bCs/>
+          <w:sz w:val="24"/>
+          <w:szCs w:val="24"/>
+        </w:rPr>
+      </w:pPr>
+      <w:r>
+        <w:rPr>
+          <w:rFonts w:ascii="Times New Roman" w:hAnsi="Times New Roman" w:cs="Times New Roman"/>
+          <w:b/>
+          <w:bCs/>
+          <w:sz w:val="24"/>
+          <w:szCs w:val="24"/>
+        </w:rPr>
+        <w:t>2</w:t>
+      </w:r>
+      <w:r>
+        <w:rPr>
+          <w:rFonts w:ascii="Times New Roman" w:hAnsi="Times New Roman" w:cs="Times New Roman"/>
+          <w:b/>
+          <w:bCs/>
+          <w:sz w:val="24"/>
+          <w:szCs w:val="24"/>
+        </w:rPr>
+        <w:t>.1 Atributos:</w:t>
+      </w:r>
+    </w:p>
+    <w:p>
+      <w:pPr>
+        <w:jc w:val="both"/>
+        <w:rPr>
+          <w:rFonts w:ascii="Times New Roman" w:hAnsi="Times New Roman" w:cs="Times New Roman"/>
+          <w:sz w:val="24"/>
+          <w:szCs w:val="24"/>
+        </w:rPr>
+      </w:pPr>
+      <w:r>
+        <w:rPr>
+          <w:rFonts w:ascii="Times New Roman" w:hAnsi="Times New Roman" w:cs="Times New Roman"/>
+          <w:b/>
+          <w:bCs/>
+          <w:sz w:val="24"/>
+          <w:szCs w:val="24"/>
+        </w:rPr>
+        <w:tab/>
+      </w:r>
+      <w:r>
+        <w:rPr>
+          <w:rFonts w:ascii="Times New Roman" w:hAnsi="Times New Roman" w:cs="Times New Roman"/>
+          <w:sz w:val="24"/>
+          <w:szCs w:val="24"/>
+        </w:rPr>
+        <w:t>Esta clase no cuenta con atributos</w:t>
+      </w:r>
+      <w:r>
+        <w:rPr>
+          <w:rFonts w:ascii="Times New Roman" w:hAnsi="Times New Roman" w:cs="Times New Roman"/>
+          <w:sz w:val="24"/>
+          <w:szCs w:val="24"/>
+        </w:rPr>
+        <w:t>.</w:t>
+      </w:r>
+    </w:p>
+    <w:p>
+      <w:pPr>
+        <w:jc w:val="both"/>
+        <w:rPr>
+          <w:rFonts w:ascii="Times New Roman" w:hAnsi="Times New Roman" w:cs="Times New Roman"/>
+          <w:b/>
+          <w:bCs/>
+          <w:sz w:val="24"/>
+          <w:szCs w:val="24"/>
+        </w:rPr>
+      </w:pPr>
+      <w:r>
+        <w:rPr>
+          <w:rFonts w:ascii="Times New Roman" w:hAnsi="Times New Roman" w:cs="Times New Roman"/>
+          <w:b/>
+          <w:bCs/>
+          <w:sz w:val="24"/>
+          <w:szCs w:val="24"/>
+        </w:rPr>
+        <w:t>2</w:t>
+      </w:r>
+      <w:r>
+        <w:rPr>
+          <w:rFonts w:ascii="Times New Roman" w:hAnsi="Times New Roman" w:cs="Times New Roman"/>
+          <w:b/>
+          <w:bCs/>
+          <w:sz w:val="24"/>
+          <w:szCs w:val="24"/>
+        </w:rPr>
+        <w:t>.2 Métodos:</w:t>
+      </w:r>
+    </w:p>
+    <w:p>
+      <w:pPr>
+        <w:ind w:left="708"/>
+        <w:jc w:val="both"/>
+        <w:rPr>
+          <w:rFonts w:ascii="Times New Roman" w:hAnsi="Times New Roman" w:cs="Times New Roman"/>
+          <w:b/>
+          <w:bCs/>
+          <w:sz w:val="24"/>
+          <w:szCs w:val="24"/>
+        </w:rPr>
+      </w:pPr>
+      <w:r>
+        <w:rPr>
+          <w:rFonts w:ascii="Times New Roman" w:hAnsi="Times New Roman" w:cs="Times New Roman"/>
+          <w:b/>
+          <w:bCs/>
+          <w:sz w:val="24"/>
+          <w:szCs w:val="24"/>
+        </w:rPr>
+        <w:t xml:space="preserve">void </w:t>
+      </w:r>
+      <w:r>
+        <w:rPr>
+          <w:rFonts w:ascii="Times New Roman" w:hAnsi="Times New Roman" w:cs="Times New Roman"/>
+          <w:b/>
+          <w:bCs/>
+          <w:sz w:val="24"/>
+          <w:szCs w:val="24"/>
+        </w:rPr>
+        <w:t>Movimiento_</w:t>
+      </w:r>
+      <w:proofErr w:type="gramStart"/>
+      <w:r>
+        <w:rPr>
+          <w:rFonts w:ascii="Times New Roman" w:hAnsi="Times New Roman" w:cs="Times New Roman"/>
+          <w:b/>
+          <w:bCs/>
+          <w:sz w:val="24"/>
+          <w:szCs w:val="24"/>
+        </w:rPr>
+        <w:t>Rectilineo(</w:t>
+      </w:r>
+      <w:proofErr w:type="gramEnd"/>
+      <w:r>
+        <w:rPr>
+          <w:rFonts w:ascii="Times New Roman" w:hAnsi="Times New Roman" w:cs="Times New Roman"/>
+          <w:b/>
+          <w:bCs/>
+          <w:sz w:val="24"/>
+          <w:szCs w:val="24"/>
+        </w:rPr>
+        <w:t>);</w:t>
+      </w:r>
+      <w:r>
+        <w:rPr>
+          <w:rFonts w:ascii="Times New Roman" w:hAnsi="Times New Roman" w:cs="Times New Roman"/>
+          <w:b/>
+          <w:bCs/>
+          <w:sz w:val="24"/>
+          <w:szCs w:val="24"/>
+        </w:rPr>
+        <w:t xml:space="preserve"> </w:t>
+      </w:r>
+      <w:r>
+        <w:rPr>
+          <w:rFonts w:ascii="Times New Roman" w:hAnsi="Times New Roman" w:cs="Times New Roman"/>
+          <w:b/>
+          <w:bCs/>
+          <w:sz w:val="24"/>
+          <w:szCs w:val="24"/>
+          <w:highlight w:val="yellow"/>
+        </w:rPr>
+        <w:t xml:space="preserve">// Esta función es la encargada del movimiento </w:t>
+      </w:r>
+      <w:r>
+        <w:rPr>
+          <w:rFonts w:ascii="Times New Roman" w:hAnsi="Times New Roman" w:cs="Times New Roman"/>
+          <w:b/>
+          <w:bCs/>
+          <w:sz w:val="24"/>
+          <w:szCs w:val="24"/>
+          <w:highlight w:val="yellow"/>
+        </w:rPr>
+        <w:t>de esta clase de enemigo.</w:t>
+      </w:r>
+    </w:p>
+    <w:p>
+      <w:pPr>
+        <w:jc w:val="both"/>
+        <w:rPr>
+          <w:rFonts w:ascii="Times New Roman" w:hAnsi="Times New Roman" w:cs="Times New Roman"/>
+          <w:sz w:val="24"/>
+          <w:szCs w:val="24"/>
+        </w:rPr>
+      </w:pPr>
+      <w:r>
+        <w:rPr>
+          <w:rFonts w:ascii="Times New Roman" w:hAnsi="Times New Roman" w:cs="Times New Roman"/>
+          <w:b/>
+          <w:bCs/>
+          <w:sz w:val="24"/>
+          <w:szCs w:val="24"/>
+        </w:rPr>
+        <w:lastRenderedPageBreak/>
+        <w:t>3</w:t>
+      </w:r>
+      <w:r>
+        <w:rPr>
+          <w:rFonts w:ascii="Times New Roman" w:hAnsi="Times New Roman" w:cs="Times New Roman"/>
+          <w:b/>
+          <w:bCs/>
+          <w:sz w:val="24"/>
+          <w:szCs w:val="24"/>
+        </w:rPr>
+        <w:t xml:space="preserve">. </w:t>
+      </w:r>
+      <w:r>
+        <w:rPr>
+          <w:rFonts w:ascii="Times New Roman" w:hAnsi="Times New Roman" w:cs="Times New Roman"/>
+          <w:b/>
+          <w:bCs/>
+          <w:sz w:val="24"/>
+          <w:szCs w:val="24"/>
+        </w:rPr>
+        <w:t>Clase de enemigo</w:t>
+      </w:r>
+      <w:r>
+        <w:rPr>
+          <w:rFonts w:ascii="Times New Roman" w:hAnsi="Times New Roman" w:cs="Times New Roman"/>
+          <w:b/>
+          <w:bCs/>
+          <w:sz w:val="24"/>
+          <w:szCs w:val="24"/>
+        </w:rPr>
+        <w:t>_2</w:t>
+      </w:r>
+      <w:r>
+        <w:rPr>
+          <w:rFonts w:ascii="Times New Roman" w:hAnsi="Times New Roman" w:cs="Times New Roman"/>
+          <w:b/>
+          <w:bCs/>
+          <w:sz w:val="24"/>
+          <w:szCs w:val="24"/>
+        </w:rPr>
+        <w:t>:</w:t>
+      </w:r>
+      <w:r>
+        <w:rPr>
+          <w:rFonts w:ascii="Times New Roman" w:hAnsi="Times New Roman" w:cs="Times New Roman"/>
+          <w:sz w:val="24"/>
+          <w:szCs w:val="24"/>
+        </w:rPr>
+        <w:t xml:space="preserve"> Esta clase representa a </w:t>
+      </w:r>
+      <w:r>
+        <w:rPr>
+          <w:rFonts w:ascii="Times New Roman" w:hAnsi="Times New Roman" w:cs="Times New Roman"/>
+          <w:sz w:val="24"/>
+          <w:szCs w:val="24"/>
+        </w:rPr>
+        <w:t>un</w:t>
+      </w:r>
+      <w:r>
+        <w:rPr>
+          <w:rFonts w:ascii="Times New Roman" w:hAnsi="Times New Roman" w:cs="Times New Roman"/>
+          <w:sz w:val="24"/>
+          <w:szCs w:val="24"/>
+        </w:rPr>
+        <w:t xml:space="preserve"> tipo </w:t>
+      </w:r>
+      <w:r>
+        <w:rPr>
+          <w:rFonts w:ascii="Times New Roman" w:hAnsi="Times New Roman" w:cs="Times New Roman"/>
+          <w:sz w:val="24"/>
+          <w:szCs w:val="24"/>
+        </w:rPr>
+        <w:t>de</w:t>
+      </w:r>
+      <w:r>
+        <w:rPr>
+          <w:rFonts w:ascii="Times New Roman" w:hAnsi="Times New Roman" w:cs="Times New Roman"/>
+          <w:sz w:val="24"/>
+          <w:szCs w:val="24"/>
+        </w:rPr>
+        <w:t xml:space="preserve"> personaje que actúa como adversario del jugador</w:t>
+      </w:r>
+      <w:r>
+        <w:rPr>
+          <w:rFonts w:ascii="Times New Roman" w:hAnsi="Times New Roman" w:cs="Times New Roman"/>
+          <w:sz w:val="24"/>
+          <w:szCs w:val="24"/>
+        </w:rPr>
+        <w:t xml:space="preserve">. Esta clase representa los enemigos que tienen un movimiento rectilíneo </w:t>
+      </w:r>
+      <w:r>
+        <w:rPr>
+          <w:rFonts w:ascii="Times New Roman" w:hAnsi="Times New Roman" w:cs="Times New Roman"/>
+          <w:sz w:val="24"/>
+          <w:szCs w:val="24"/>
+        </w:rPr>
+        <w:t>uniformemente acelerado</w:t>
+      </w:r>
+      <w:r>
+        <w:rPr>
+          <w:rFonts w:ascii="Times New Roman" w:hAnsi="Times New Roman" w:cs="Times New Roman"/>
+          <w:sz w:val="24"/>
+          <w:szCs w:val="24"/>
+        </w:rPr>
+        <w:t xml:space="preserve"> y además heredará la clase propia “Sprite.h”.</w:t>
+      </w:r>
+    </w:p>
+    <w:p>
+      <w:pPr>
+        <w:jc w:val="both"/>
+        <w:rPr>
+          <w:rFonts w:ascii="Times New Roman" w:hAnsi="Times New Roman" w:cs="Times New Roman"/>
+          <w:b/>
+          <w:bCs/>
+          <w:sz w:val="24"/>
+          <w:szCs w:val="24"/>
+        </w:rPr>
+      </w:pPr>
+      <w:r>
+        <w:rPr>
+          <w:rFonts w:ascii="Times New Roman" w:hAnsi="Times New Roman" w:cs="Times New Roman"/>
+          <w:b/>
+          <w:bCs/>
+          <w:sz w:val="24"/>
+          <w:szCs w:val="24"/>
+        </w:rPr>
+        <w:t>3</w:t>
+      </w:r>
+      <w:r>
+        <w:rPr>
+          <w:rFonts w:ascii="Times New Roman" w:hAnsi="Times New Roman" w:cs="Times New Roman"/>
+          <w:b/>
+          <w:bCs/>
+          <w:sz w:val="24"/>
+          <w:szCs w:val="24"/>
+        </w:rPr>
+        <w:t>.1 Atributos:</w:t>
+      </w:r>
+    </w:p>
+    <w:p>
+      <w:pPr>
+        <w:jc w:val="both"/>
+        <w:rPr>
+          <w:rFonts w:ascii="Times New Roman" w:hAnsi="Times New Roman" w:cs="Times New Roman"/>
+          <w:sz w:val="24"/>
+          <w:szCs w:val="24"/>
+        </w:rPr>
+      </w:pPr>
+      <w:r>
+        <w:rPr>
+          <w:rFonts w:ascii="Times New Roman" w:hAnsi="Times New Roman" w:cs="Times New Roman"/>
+          <w:b/>
+          <w:bCs/>
+          <w:sz w:val="24"/>
+          <w:szCs w:val="24"/>
+        </w:rPr>
+        <w:tab/>
+      </w:r>
+      <w:r>
+        <w:rPr>
+          <w:rFonts w:ascii="Times New Roman" w:hAnsi="Times New Roman" w:cs="Times New Roman"/>
+          <w:sz w:val="24"/>
+          <w:szCs w:val="24"/>
+        </w:rPr>
+        <w:t>Esta clase no cuenta con atributos</w:t>
+      </w:r>
+      <w:r>
+        <w:rPr>
+          <w:rFonts w:ascii="Times New Roman" w:hAnsi="Times New Roman" w:cs="Times New Roman"/>
+          <w:sz w:val="24"/>
+          <w:szCs w:val="24"/>
+        </w:rPr>
+        <w:t>.</w:t>
+      </w:r>
+    </w:p>
+    <w:p>
+      <w:pPr>
+        <w:jc w:val="both"/>
+        <w:rPr>
+          <w:rFonts w:ascii="Times New Roman" w:hAnsi="Times New Roman" w:cs="Times New Roman"/>
+          <w:b/>
+          <w:bCs/>
+          <w:sz w:val="24"/>
+          <w:szCs w:val="24"/>
+        </w:rPr>
+      </w:pPr>
+      <w:r>
+        <w:rPr>
+          <w:rFonts w:ascii="Times New Roman" w:hAnsi="Times New Roman" w:cs="Times New Roman"/>
+          <w:b/>
+          <w:bCs/>
+          <w:sz w:val="24"/>
+          <w:szCs w:val="24"/>
+        </w:rPr>
+        <w:t>3</w:t>
+      </w:r>
+      <w:r>
+        <w:rPr>
+          <w:rFonts w:ascii="Times New Roman" w:hAnsi="Times New Roman" w:cs="Times New Roman"/>
+          <w:b/>
+          <w:bCs/>
+          <w:sz w:val="24"/>
+          <w:szCs w:val="24"/>
+        </w:rPr>
+        <w:t>.2 Métodos:</w:t>
+      </w:r>
+    </w:p>
+    <w:p>
+      <w:pPr>
+        <w:ind w:left="708"/>
+        <w:jc w:val="both"/>
+        <w:rPr>
+          <w:rFonts w:ascii="Times New Roman" w:hAnsi="Times New Roman" w:cs="Times New Roman"/>
+          <w:b/>
+          <w:bCs/>
+          <w:sz w:val="24"/>
+          <w:szCs w:val="24"/>
+        </w:rPr>
+      </w:pPr>
+      <w:r>
+        <w:rPr>
+          <w:rFonts w:ascii="Times New Roman" w:hAnsi="Times New Roman" w:cs="Times New Roman"/>
+          <w:b/>
+          <w:bCs/>
+          <w:sz w:val="24"/>
+          <w:szCs w:val="24"/>
+        </w:rPr>
+        <w:t xml:space="preserve">void </w:t>
+      </w:r>
+      <w:r>
+        <w:rPr>
+          <w:rFonts w:ascii="Times New Roman" w:hAnsi="Times New Roman" w:cs="Times New Roman"/>
+          <w:b/>
+          <w:bCs/>
+          <w:sz w:val="24"/>
+          <w:szCs w:val="24"/>
+        </w:rPr>
+        <w:t>Movimiento_</w:t>
+      </w:r>
+      <w:proofErr w:type="gramStart"/>
+      <w:r>
+        <w:rPr>
+          <w:rFonts w:ascii="Times New Roman" w:hAnsi="Times New Roman" w:cs="Times New Roman"/>
+          <w:b/>
+          <w:bCs/>
+          <w:sz w:val="24"/>
+          <w:szCs w:val="24"/>
+        </w:rPr>
+        <w:t>Acelerado</w:t>
+      </w:r>
+      <w:r>
+        <w:rPr>
+          <w:rFonts w:ascii="Times New Roman" w:hAnsi="Times New Roman" w:cs="Times New Roman"/>
+          <w:b/>
+          <w:bCs/>
+          <w:sz w:val="24"/>
+          <w:szCs w:val="24"/>
+        </w:rPr>
+        <w:t>(</w:t>
+      </w:r>
+      <w:proofErr w:type="gramEnd"/>
+      <w:r>
+        <w:rPr>
+          <w:rFonts w:ascii="Times New Roman" w:hAnsi="Times New Roman" w:cs="Times New Roman"/>
+          <w:b/>
+          <w:bCs/>
+          <w:sz w:val="24"/>
+          <w:szCs w:val="24"/>
+        </w:rPr>
+        <w:t>);</w:t>
+      </w:r>
+      <w:r>
+        <w:rPr>
+          <w:rFonts w:ascii="Times New Roman" w:hAnsi="Times New Roman" w:cs="Times New Roman"/>
+          <w:b/>
+          <w:bCs/>
+          <w:sz w:val="24"/>
+          <w:szCs w:val="24"/>
+        </w:rPr>
+        <w:t xml:space="preserve"> </w:t>
+      </w:r>
+      <w:r>
+        <w:rPr>
+          <w:rFonts w:ascii="Times New Roman" w:hAnsi="Times New Roman" w:cs="Times New Roman"/>
+          <w:b/>
+          <w:bCs/>
+          <w:sz w:val="24"/>
+          <w:szCs w:val="24"/>
+          <w:highlight w:val="yellow"/>
+        </w:rPr>
+        <w:t xml:space="preserve">// Esta función es la encargada del movimiento </w:t>
+      </w:r>
+      <w:r>
+        <w:rPr>
+          <w:rFonts w:ascii="Times New Roman" w:hAnsi="Times New Roman" w:cs="Times New Roman"/>
+          <w:b/>
+          <w:bCs/>
+          <w:sz w:val="24"/>
+          <w:szCs w:val="24"/>
+          <w:highlight w:val="yellow"/>
+        </w:rPr>
+        <w:t>de esta clase de enemigo.</w:t>
+      </w:r>
+    </w:p>
+    <w:p>
+      <w:pPr>
+        <w:jc w:val="both"/>
+        <w:rPr>
+          <w:rFonts w:ascii="Times New Roman" w:hAnsi="Times New Roman" w:cs="Times New Roman"/>
+          <w:sz w:val="24"/>
+          <w:szCs w:val="24"/>
+        </w:rPr>
+      </w:pPr>
+      <w:r>
+        <w:rPr>
+          <w:rFonts w:ascii="Times New Roman" w:hAnsi="Times New Roman" w:cs="Times New Roman"/>
+          <w:b/>
+          <w:bCs/>
+          <w:sz w:val="24"/>
+          <w:szCs w:val="24"/>
+        </w:rPr>
+        <w:t>4</w:t>
+      </w:r>
+      <w:r>
+        <w:rPr>
+          <w:rFonts w:ascii="Times New Roman" w:hAnsi="Times New Roman" w:cs="Times New Roman"/>
+          <w:b/>
+          <w:bCs/>
+          <w:sz w:val="24"/>
+          <w:szCs w:val="24"/>
+        </w:rPr>
+        <w:t xml:space="preserve">. </w:t>
+      </w:r>
+      <w:r>
+        <w:rPr>
+          <w:rFonts w:ascii="Times New Roman" w:hAnsi="Times New Roman" w:cs="Times New Roman"/>
+          <w:b/>
+          <w:bCs/>
+          <w:sz w:val="24"/>
+          <w:szCs w:val="24"/>
+        </w:rPr>
+        <w:t xml:space="preserve">Clase de </w:t>
+      </w:r>
+      <w:r>
+        <w:rPr>
+          <w:rFonts w:ascii="Times New Roman" w:hAnsi="Times New Roman" w:cs="Times New Roman"/>
+          <w:b/>
+          <w:bCs/>
+          <w:sz w:val="24"/>
+          <w:szCs w:val="24"/>
+        </w:rPr>
+        <w:t>Comodín</w:t>
+      </w:r>
+      <w:r>
+        <w:rPr>
+          <w:rFonts w:ascii="Times New Roman" w:hAnsi="Times New Roman" w:cs="Times New Roman"/>
+          <w:b/>
+          <w:bCs/>
+          <w:sz w:val="24"/>
+          <w:szCs w:val="24"/>
+        </w:rPr>
+        <w:t>:</w:t>
+      </w:r>
+      <w:r>
+        <w:rPr>
+          <w:rFonts w:ascii="Times New Roman" w:hAnsi="Times New Roman" w:cs="Times New Roman"/>
+          <w:sz w:val="24"/>
+          <w:szCs w:val="24"/>
+        </w:rPr>
+        <w:t xml:space="preserve"> Esta clase representa a </w:t>
+      </w:r>
+      <w:r>
+        <w:rPr>
+          <w:rFonts w:ascii="Times New Roman" w:hAnsi="Times New Roman" w:cs="Times New Roman"/>
+          <w:sz w:val="24"/>
+          <w:szCs w:val="24"/>
+        </w:rPr>
+        <w:t>un tipo de</w:t>
+      </w:r>
+      <w:r>
+        <w:rPr>
+          <w:rFonts w:ascii="Times New Roman" w:hAnsi="Times New Roman" w:cs="Times New Roman"/>
+          <w:sz w:val="24"/>
+          <w:szCs w:val="24"/>
+        </w:rPr>
+        <w:t xml:space="preserve"> personaje que actúa como </w:t>
+      </w:r>
+      <w:r>
+        <w:rPr>
+          <w:rFonts w:ascii="Times New Roman" w:hAnsi="Times New Roman" w:cs="Times New Roman"/>
+          <w:sz w:val="24"/>
+          <w:szCs w:val="24"/>
+        </w:rPr>
+        <w:t>comodin que otorga beneficios a nuestro personaje principal</w:t>
+      </w:r>
+      <w:r>
+        <w:rPr>
+          <w:rFonts w:ascii="Times New Roman" w:hAnsi="Times New Roman" w:cs="Times New Roman"/>
+          <w:sz w:val="24"/>
+          <w:szCs w:val="24"/>
+        </w:rPr>
+        <w:t xml:space="preserve">. Esta clase representa los enemigos que tienen un movimiento </w:t>
+      </w:r>
+      <w:r>
+        <w:rPr>
+          <w:rFonts w:ascii="Times New Roman" w:hAnsi="Times New Roman" w:cs="Times New Roman"/>
+          <w:sz w:val="24"/>
+          <w:szCs w:val="24"/>
+        </w:rPr>
+        <w:t>circular</w:t>
+      </w:r>
+      <w:r>
+        <w:rPr>
+          <w:rFonts w:ascii="Times New Roman" w:hAnsi="Times New Roman" w:cs="Times New Roman"/>
+          <w:sz w:val="24"/>
+          <w:szCs w:val="24"/>
+        </w:rPr>
+        <w:t xml:space="preserve"> uniformemente y además heredará la clase propia “Sprite.h”.</w:t>
+      </w:r>
+    </w:p>
+    <w:p>
+      <w:pPr>
+        <w:jc w:val="both"/>
+        <w:rPr>
+          <w:rFonts w:ascii="Times New Roman" w:hAnsi="Times New Roman" w:cs="Times New Roman"/>
+          <w:b/>
+          <w:bCs/>
+          <w:sz w:val="24"/>
+          <w:szCs w:val="24"/>
+        </w:rPr>
+      </w:pPr>
+      <w:r>
+        <w:rPr>
+          <w:rFonts w:ascii="Times New Roman" w:hAnsi="Times New Roman" w:cs="Times New Roman"/>
+          <w:b/>
+          <w:bCs/>
+          <w:sz w:val="24"/>
+          <w:szCs w:val="24"/>
+        </w:rPr>
+        <w:t>4</w:t>
+      </w:r>
+      <w:r>
+        <w:rPr>
+          <w:rFonts w:ascii="Times New Roman" w:hAnsi="Times New Roman" w:cs="Times New Roman"/>
+          <w:b/>
+          <w:bCs/>
+          <w:sz w:val="24"/>
+          <w:szCs w:val="24"/>
+        </w:rPr>
+        <w:t>.1 Atributos:</w:t>
+      </w:r>
+    </w:p>
+    <w:p>
+      <w:pPr>
+        <w:jc w:val="both"/>
+        <w:rPr>
+          <w:rFonts w:ascii="Times New Roman" w:hAnsi="Times New Roman" w:cs="Times New Roman"/>
+          <w:sz w:val="24"/>
+          <w:szCs w:val="24"/>
+        </w:rPr>
+      </w:pPr>
+      <w:r>
+        <w:rPr>
+          <w:rFonts w:ascii="Times New Roman" w:hAnsi="Times New Roman" w:cs="Times New Roman"/>
+          <w:b/>
+          <w:bCs/>
+          <w:sz w:val="24"/>
+          <w:szCs w:val="24"/>
+        </w:rPr>
+        <w:tab/>
+      </w:r>
+      <w:r>
+        <w:rPr>
+          <w:rFonts w:ascii="Times New Roman" w:hAnsi="Times New Roman" w:cs="Times New Roman"/>
+          <w:sz w:val="24"/>
+          <w:szCs w:val="24"/>
+        </w:rPr>
+        <w:t>Esta clase no cuenta con atributos</w:t>
+      </w:r>
+      <w:r>
+        <w:rPr>
+          <w:rFonts w:ascii="Times New Roman" w:hAnsi="Times New Roman" w:cs="Times New Roman"/>
+          <w:sz w:val="24"/>
+          <w:szCs w:val="24"/>
+        </w:rPr>
+        <w:t>.</w:t>
+      </w:r>
+    </w:p>
+    <w:p>
+      <w:pPr>
+        <w:jc w:val="both"/>
+        <w:rPr>
+          <w:rFonts w:ascii="Times New Roman" w:hAnsi="Times New Roman" w:cs="Times New Roman"/>
+          <w:b/>
+          <w:bCs/>
+          <w:sz w:val="24"/>
+          <w:szCs w:val="24"/>
+        </w:rPr>
+      </w:pPr>
+      <w:r>
+        <w:rPr>
+          <w:rFonts w:ascii="Times New Roman" w:hAnsi="Times New Roman" w:cs="Times New Roman"/>
+          <w:b/>
+          <w:bCs/>
+          <w:sz w:val="24"/>
+          <w:szCs w:val="24"/>
+        </w:rPr>
+        <w:t>4</w:t>
+      </w:r>
+      <w:r>
+        <w:rPr>
+          <w:rFonts w:ascii="Times New Roman" w:hAnsi="Times New Roman" w:cs="Times New Roman"/>
+          <w:b/>
+          <w:bCs/>
+          <w:sz w:val="24"/>
+          <w:szCs w:val="24"/>
+        </w:rPr>
+        <w:t>.2 Métodos:</w:t>
+      </w:r>
+    </w:p>
+    <w:p>
+      <w:pPr>
+        <w:ind w:left="708"/>
+        <w:jc w:val="both"/>
+        <w:rPr>
+          <w:rFonts w:ascii="Times New Roman" w:hAnsi="Times New Roman" w:cs="Times New Roman"/>
+          <w:b/>
+          <w:bCs/>
+          <w:sz w:val="24"/>
+          <w:szCs w:val="24"/>
+        </w:rPr>
+      </w:pPr>
+      <w:r>
+        <w:rPr>
+          <w:rFonts w:ascii="Times New Roman" w:hAnsi="Times New Roman" w:cs="Times New Roman"/>
+          <w:b/>
+          <w:bCs/>
+          <w:sz w:val="24"/>
+          <w:szCs w:val="24"/>
+        </w:rPr>
+        <w:t xml:space="preserve">void </w:t>
+      </w:r>
+      <w:r>
+        <w:rPr>
+          <w:rFonts w:ascii="Times New Roman" w:hAnsi="Times New Roman" w:cs="Times New Roman"/>
+          <w:b/>
+          <w:bCs/>
+          <w:sz w:val="24"/>
+          <w:szCs w:val="24"/>
+        </w:rPr>
+        <w:t>Movimiento_</w:t>
+      </w:r>
+      <w:proofErr w:type="gramStart"/>
+      <w:r>
+        <w:rPr>
+          <w:rFonts w:ascii="Times New Roman" w:hAnsi="Times New Roman" w:cs="Times New Roman"/>
+          <w:b/>
+          <w:bCs/>
+          <w:sz w:val="24"/>
+          <w:szCs w:val="24"/>
+        </w:rPr>
+        <w:t>Circular</w:t>
+      </w:r>
+      <w:r>
+        <w:rPr>
+          <w:rFonts w:ascii="Times New Roman" w:hAnsi="Times New Roman" w:cs="Times New Roman"/>
+          <w:b/>
+          <w:bCs/>
+          <w:sz w:val="24"/>
+          <w:szCs w:val="24"/>
+        </w:rPr>
+        <w:t>(</w:t>
+      </w:r>
+      <w:proofErr w:type="gramEnd"/>
+      <w:r>
+        <w:rPr>
+          <w:rFonts w:ascii="Times New Roman" w:hAnsi="Times New Roman" w:cs="Times New Roman"/>
+          <w:b/>
+          <w:bCs/>
+          <w:sz w:val="24"/>
+          <w:szCs w:val="24"/>
+        </w:rPr>
+        <w:t>);</w:t>
+      </w:r>
+      <w:r>
+        <w:rPr>
+          <w:rFonts w:ascii="Times New Roman" w:hAnsi="Times New Roman" w:cs="Times New Roman"/>
+          <w:b/>
+          <w:bCs/>
+          <w:sz w:val="24"/>
+          <w:szCs w:val="24"/>
+        </w:rPr>
+        <w:t xml:space="preserve"> </w:t>
+      </w:r>
+      <w:r>
+        <w:rPr>
+          <w:rFonts w:ascii="Times New Roman" w:hAnsi="Times New Roman" w:cs="Times New Roman"/>
+          <w:b/>
+          <w:bCs/>
+          <w:sz w:val="24"/>
+          <w:szCs w:val="24"/>
+          <w:highlight w:val="yellow"/>
+        </w:rPr>
+        <w:t xml:space="preserve">// Esta función es la encargada del movimiento </w:t>
+      </w:r>
+      <w:r>
+        <w:rPr>
+          <w:rFonts w:ascii="Times New Roman" w:hAnsi="Times New Roman" w:cs="Times New Roman"/>
+          <w:b/>
+          <w:bCs/>
+          <w:sz w:val="24"/>
+          <w:szCs w:val="24"/>
+          <w:highlight w:val="yellow"/>
+        </w:rPr>
+        <w:t xml:space="preserve">de </w:t>
+      </w:r>
+      <w:r>
+        <w:rPr>
+          <w:rFonts w:ascii="Times New Roman" w:hAnsi="Times New Roman" w:cs="Times New Roman"/>
+          <w:b/>
+          <w:bCs/>
+          <w:sz w:val="24"/>
+          <w:szCs w:val="24"/>
+          <w:highlight w:val="yellow"/>
+        </w:rPr>
+        <w:t>este comodin</w:t>
+      </w:r>
+      <w:r>
+        <w:rPr>
+          <w:rFonts w:ascii="Times New Roman" w:hAnsi="Times New Roman" w:cs="Times New Roman"/>
+          <w:b/>
+          <w:bCs/>
+          <w:sz w:val="24"/>
+          <w:szCs w:val="24"/>
+          <w:highlight w:val="yellow"/>
+        </w:rPr>
+        <w:t>.</w:t>
+      </w:r>
+    </w:p>
+    <w:p>
+      <w:pPr>
+        <w:jc w:val="both"/>
+        <w:rPr>
+          <w:rFonts w:ascii="Times New Roman" w:hAnsi="Times New Roman" w:cs="Times New Roman"/>
+          <w:sz w:val="24"/>
+          <w:szCs w:val="24"/>
+        </w:rPr>
+      </w:pPr>
+      <w:r>
+        <w:rPr>
+          <w:rFonts w:ascii="Times New Roman" w:hAnsi="Times New Roman" w:cs="Times New Roman"/>
+          <w:b/>
+          <w:bCs/>
+          <w:sz w:val="24"/>
+          <w:szCs w:val="24"/>
+        </w:rPr>
+        <w:t>Clase de nivel:</w:t>
+      </w:r>
+      <w:r>
+        <w:rPr>
+          <w:rFonts w:ascii="Times New Roman" w:hAnsi="Times New Roman" w:cs="Times New Roman"/>
+          <w:sz w:val="24"/>
+          <w:szCs w:val="24"/>
+        </w:rPr>
+        <w:t xml:space="preserve"> Esta clase se utiliza para crear y manejar los diferentes niveles o etapas del juego. Los niveles pueden incluir diferentes elementos, como terrenos, obstáculos, enemigos y recompensas.</w:t>
+      </w:r>
+      <w:r>
+        <w:rPr>
+          <w:rFonts w:ascii="Times New Roman" w:hAnsi="Times New Roman" w:cs="Times New Roman"/>
+          <w:sz w:val="24"/>
+          <w:szCs w:val="24"/>
+        </w:rPr>
+        <w:t xml:space="preserve"> Además,</w:t>
+      </w:r>
+      <w:r>
+        <w:rPr>
+          <w:rFonts w:ascii="Times New Roman" w:hAnsi="Times New Roman" w:cs="Times New Roman"/>
+          <w:sz w:val="24"/>
+          <w:szCs w:val="24"/>
+        </w:rPr>
+        <w:t xml:space="preserve"> heredará la clase propia “Sprite.h”.</w:t>
+      </w:r>
+    </w:p>
+    <w:p>
+      <w:pPr>
+        <w:jc w:val="both"/>
+        <w:rPr>
+          <w:rFonts w:ascii="Times New Roman" w:hAnsi="Times New Roman" w:cs="Times New Roman"/>
+          <w:b/>
+          <w:bCs/>
+          <w:sz w:val="24"/>
+          <w:szCs w:val="24"/>
+        </w:rPr>
+      </w:pPr>
+      <w:r>
+        <w:rPr>
+          <w:rFonts w:ascii="Times New Roman" w:hAnsi="Times New Roman" w:cs="Times New Roman"/>
+          <w:b/>
+          <w:bCs/>
+          <w:sz w:val="24"/>
+          <w:szCs w:val="24"/>
+        </w:rPr>
+        <w:t xml:space="preserve">Clase </w:t>
+      </w:r>
+      <w:r>
+        <w:rPr>
+          <w:rFonts w:ascii="Times New Roman" w:hAnsi="Times New Roman" w:cs="Times New Roman"/>
+          <w:b/>
+          <w:bCs/>
+          <w:sz w:val="24"/>
+          <w:szCs w:val="24"/>
+        </w:rPr>
+        <w:t>Definitiva</w:t>
+      </w:r>
+      <w:r>
+        <w:rPr>
+          <w:rFonts w:ascii="Times New Roman" w:hAnsi="Times New Roman" w:cs="Times New Roman"/>
+          <w:b/>
+          <w:bCs/>
+          <w:sz w:val="24"/>
+          <w:szCs w:val="24"/>
+        </w:rPr>
+        <w:t>:</w:t>
+      </w:r>
+    </w:p>
+    <w:p>
+      <w:pPr>
+        <w:jc w:val="both"/>
+        <w:rPr>
+          <w:rFonts w:ascii="Times New Roman" w:hAnsi="Times New Roman" w:cs="Times New Roman"/>
+          <w:sz w:val="24"/>
+          <w:szCs w:val="24"/>
+        </w:rPr>
+      </w:pPr>
+      <w:r>
+        <w:rPr>
+          <w:rFonts w:ascii="Times New Roman" w:hAnsi="Times New Roman" w:cs="Times New Roman"/>
+          <w:b/>
+          <w:bCs/>
+          <w:sz w:val="24"/>
+          <w:szCs w:val="24"/>
+        </w:rPr>
+        <w:t xml:space="preserve">1. </w:t>
+      </w:r>
+      <w:r>
+        <w:rPr>
+          <w:rFonts w:ascii="Times New Roman" w:hAnsi="Times New Roman" w:cs="Times New Roman"/>
+          <w:b/>
+          <w:bCs/>
+          <w:sz w:val="24"/>
+          <w:szCs w:val="24"/>
+        </w:rPr>
+        <w:t xml:space="preserve">Clase </w:t>
+      </w:r>
+      <w:r>
+        <w:rPr>
+          <w:rFonts w:ascii="Times New Roman" w:hAnsi="Times New Roman" w:cs="Times New Roman"/>
+          <w:b/>
+          <w:bCs/>
+          <w:sz w:val="24"/>
+          <w:szCs w:val="24"/>
+        </w:rPr>
+        <w:t>Juego</w:t>
+      </w:r>
+      <w:r>
+        <w:rPr>
+          <w:rFonts w:ascii="Times New Roman" w:hAnsi="Times New Roman" w:cs="Times New Roman"/>
+          <w:b/>
+          <w:bCs/>
+          <w:sz w:val="24"/>
+          <w:szCs w:val="24"/>
+        </w:rPr>
+        <w:t xml:space="preserve">: </w:t>
+      </w:r>
+      <w:r>
+        <w:rPr>
+          <w:rFonts w:ascii="Times New Roman" w:hAnsi="Times New Roman" w:cs="Times New Roman"/>
+          <w:sz w:val="24"/>
+          <w:szCs w:val="24"/>
+        </w:rPr>
+        <w:t>Esta clase importará todas las clases propias del juego, y será el encargado de realizar la lógica del mismo</w:t>
+      </w:r>
+      <w:r>
+        <w:rPr>
+          <w:rFonts w:ascii="Times New Roman" w:hAnsi="Times New Roman" w:cs="Times New Roman"/>
+          <w:sz w:val="24"/>
+          <w:szCs w:val="24"/>
+        </w:rPr>
+        <w:t xml:space="preserve">, por lo tanto, será </w:t>
+      </w:r>
+      <w:r>
+        <w:rPr>
+          <w:rFonts w:ascii="Times New Roman" w:hAnsi="Times New Roman" w:cs="Times New Roman"/>
+          <w:sz w:val="24"/>
+          <w:szCs w:val="24"/>
+        </w:rPr>
+        <w:t xml:space="preserve">quien </w:t>
+      </w:r>
+      <w:r>
+        <w:rPr>
+          <w:rFonts w:ascii="Times New Roman" w:hAnsi="Times New Roman" w:cs="Times New Roman"/>
+          <w:sz w:val="24"/>
+          <w:szCs w:val="24"/>
+        </w:rPr>
+        <w:t>determin</w:t>
+      </w:r>
+      <w:r>
+        <w:rPr>
+          <w:rFonts w:ascii="Times New Roman" w:hAnsi="Times New Roman" w:cs="Times New Roman"/>
+          <w:sz w:val="24"/>
+          <w:szCs w:val="24"/>
+        </w:rPr>
+        <w:t>e</w:t>
+      </w:r>
+      <w:r>
+        <w:rPr>
+          <w:rFonts w:ascii="Times New Roman" w:hAnsi="Times New Roman" w:cs="Times New Roman"/>
+          <w:sz w:val="24"/>
+          <w:szCs w:val="24"/>
+        </w:rPr>
+        <w:t xml:space="preserve"> cuando dos objetos colisionan, l</w:t>
+      </w:r>
+      <w:r>
+        <w:rPr>
+          <w:rFonts w:ascii="Times New Roman" w:hAnsi="Times New Roman" w:cs="Times New Roman"/>
+          <w:sz w:val="24"/>
+          <w:szCs w:val="24"/>
+        </w:rPr>
+        <w:t>as consecuencias que tendrá, entre otros.</w:t>
+      </w:r>
+    </w:p>
+    <w:p>
+      <w:pPr>
+        <w:jc w:val="both"/>
+        <w:rPr>
+          <w:rFonts w:ascii="Times New Roman" w:hAnsi="Times New Roman" w:cs="Times New Roman"/>
+          <w:b/>
+          <w:bCs/>
+          <w:sz w:val="24"/>
+          <w:szCs w:val="24"/>
+          <w:lang w:val="en-US"/>
+        </w:rPr>
+      </w:pPr>
     </w:p>
     <w:p>
       <w:pPr>
@@ -2300,6 +4059,119 @@
 <file path=word/numbering.xml><?xml version="1.0" encoding="utf-8"?>
 <w:numbering xmlns:wpc="http://schemas.microsoft.com/office/word/2010/wordprocessingCanvas" xmlns:cx="http://schemas.microsoft.com/office/drawing/2014/chartex" xmlns:cx1="http://schemas.microsoft.com/office/drawing/2015/9/8/chartex" xmlns:cx2="http://schemas.microsoft.com/office/drawing/2015/10/21/chartex" xmlns:cx3="http://schemas.microsoft.com/office/drawing/2016/5/9/chartex" xmlns:cx4="http://schemas.microsoft.com/office/drawing/2016/5/10/chartex" xmlns:cx5="http://schemas.microsoft.com/office/drawing/2016/5/11/chartex" xmlns:cx6="http://schemas.microsoft.com/office/drawing/2016/5/12/chartex" xmlns:cx7="http://schemas.microsoft.com/office/drawing/2016/5/13/chartex" xmlns:cx8="http://schemas.microsoft.com/office/drawing/2016/5/14/chartex" xmlns:mc="http://schemas.openxmlformats.org/markup-compatibility/2006" xmlns:aink="http://schemas.microsoft.com/office/drawing/2016/ink" xmlns:am3d="http://schemas.microsoft.com/office/drawing/2017/model3d" xmlns:o="urn:schemas-microsoft-com:office:office" xmlns:oel="http://schemas.microsoft.com/office/2019/extlst" xmlns:r="http://schemas.openxmlformats.org/officeDocument/2006/relationships" xmlns:m="http://schemas.openxmlformats.org/officeDocument/2006/math" xmlns:v="urn:schemas-microsoft-com:vml" xmlns:wp14="http://schemas.microsoft.com/office/word/2010/wordprocessingDrawing" xmlns:wp="http://schemas.openxmlformats.org/drawingml/2006/wordprocessingDrawing" xmlns:w10="urn:schemas-microsoft-com:office:word" xmlns:w="http://schemas.openxmlformats.org/wordprocessingml/2006/main" xmlns:w14="http://schemas.microsoft.com/office/word/2010/wordml" xmlns:w15="http://schemas.microsoft.com/office/word/2012/wordml" xmlns:w16cex="http://schemas.microsoft.com/office/word/2018/wordml/cex" xmlns:w16cid="http://schemas.microsoft.com/office/word/2016/wordml/cid" xmlns:w16="http://schemas.microsoft.com/office/word/2018/wordml" xmlns:w16du="http://schemas.microsoft.com/office/word/2023/wordml/word16du" xmlns:w16sdtdh="http://schemas.microsoft.com/office/word/2020/wordml/sdtdatahash" xmlns:w16se="http://schemas.microsoft.com/office/word/2015/wordml/symex" xmlns:wpg="http://schemas.microsoft.com/office/word/2010/wordprocessingGroup" xmlns:wpi="http://schemas.microsoft.com/office/word/2010/wordprocessingInk" xmlns:wne="http://schemas.microsoft.com/office/word/2006/wordml" xmlns:wps="http://schemas.microsoft.com/office/word/2010/wordprocessingShape" mc:Ignorable="w14 w15 w16se w16cid w16 w16cex w16sdtdh wp14">
   <w:abstractNum w:abstractNumId="0" w15:restartNumberingAfterBreak="0">
+    <w:nsid w:val="234C4ED6"/>
+    <w:multiLevelType w:val="multilevel"/>
+    <w:tmpl w:val="6CF675A2"/>
+    <w:lvl w:ilvl="0">
+      <w:start w:val="1"/>
+      <w:numFmt w:val="decimal"/>
+      <w:lvlText w:val="%1"/>
+      <w:lvlJc w:val="left"/>
+      <w:pPr>
+        <w:ind w:left="360" w:hanging="360"/>
+      </w:pPr>
+      <w:rPr>
+        <w:rFonts w:hint="default"/>
+      </w:rPr>
+    </w:lvl>
+    <w:lvl w:ilvl="1">
+      <w:start w:val="1"/>
+      <w:numFmt w:val="decimal"/>
+      <w:lvlText w:val="%1.%2"/>
+      <w:lvlJc w:val="left"/>
+      <w:pPr>
+        <w:ind w:left="360" w:hanging="360"/>
+      </w:pPr>
+      <w:rPr>
+        <w:rFonts w:hint="default"/>
+      </w:rPr>
+    </w:lvl>
+    <w:lvl w:ilvl="2">
+      <w:start w:val="1"/>
+      <w:numFmt w:val="decimal"/>
+      <w:lvlText w:val="%1.%2.%3"/>
+      <w:lvlJc w:val="left"/>
+      <w:pPr>
+        <w:ind w:left="720" w:hanging="720"/>
+      </w:pPr>
+      <w:rPr>
+        <w:rFonts w:hint="default"/>
+      </w:rPr>
+    </w:lvl>
+    <w:lvl w:ilvl="3">
+      <w:start w:val="1"/>
+      <w:numFmt w:val="decimal"/>
+      <w:lvlText w:val="%1.%2.%3.%4"/>
+      <w:lvlJc w:val="left"/>
+      <w:pPr>
+        <w:ind w:left="720" w:hanging="720"/>
+      </w:pPr>
+      <w:rPr>
+        <w:rFonts w:hint="default"/>
+      </w:rPr>
+    </w:lvl>
+    <w:lvl w:ilvl="4">
+      <w:start w:val="1"/>
+      <w:numFmt w:val="decimal"/>
+      <w:lvlText w:val="%1.%2.%3.%4.%5"/>
+      <w:lvlJc w:val="left"/>
+      <w:pPr>
+        <w:ind w:left="1080" w:hanging="1080"/>
+      </w:pPr>
+      <w:rPr>
+        <w:rFonts w:hint="default"/>
+      </w:rPr>
+    </w:lvl>
+    <w:lvl w:ilvl="5">
+      <w:start w:val="1"/>
+      <w:numFmt w:val="decimal"/>
+      <w:lvlText w:val="%1.%2.%3.%4.%5.%6"/>
+      <w:lvlJc w:val="left"/>
+      <w:pPr>
+        <w:ind w:left="1080" w:hanging="1080"/>
+      </w:pPr>
+      <w:rPr>
+        <w:rFonts w:hint="default"/>
+      </w:rPr>
+    </w:lvl>
+    <w:lvl w:ilvl="6">
+      <w:start w:val="1"/>
+      <w:numFmt w:val="decimal"/>
+      <w:lvlText w:val="%1.%2.%3.%4.%5.%6.%7"/>
+      <w:lvlJc w:val="left"/>
+      <w:pPr>
+        <w:ind w:left="1440" w:hanging="1440"/>
+      </w:pPr>
+      <w:rPr>
+        <w:rFonts w:hint="default"/>
+      </w:rPr>
+    </w:lvl>
+    <w:lvl w:ilvl="7">
+      <w:start w:val="1"/>
+      <w:numFmt w:val="decimal"/>
+      <w:lvlText w:val="%1.%2.%3.%4.%5.%6.%7.%8"/>
+      <w:lvlJc w:val="left"/>
+      <w:pPr>
+        <w:ind w:left="1440" w:hanging="1440"/>
+      </w:pPr>
+      <w:rPr>
+        <w:rFonts w:hint="default"/>
+      </w:rPr>
+    </w:lvl>
+    <w:lvl w:ilvl="8">
+      <w:start w:val="1"/>
+      <w:numFmt w:val="decimal"/>
+      <w:lvlText w:val="%1.%2.%3.%4.%5.%6.%7.%8.%9"/>
+      <w:lvlJc w:val="left"/>
+      <w:pPr>
+        <w:ind w:left="1800" w:hanging="1800"/>
+      </w:pPr>
+      <w:rPr>
+        <w:rFonts w:hint="default"/>
+      </w:rPr>
+    </w:lvl>
+  </w:abstractNum>
+  <w:abstractNum w:abstractNumId="1" w15:restartNumberingAfterBreak="0">
     <w:nsid w:val="491F66E4"/>
     <w:multiLevelType w:val="multilevel"/>
     <w:tmpl w:val="05ACE802"/>
@@ -2412,7 +4284,96 @@
       </w:pPr>
     </w:lvl>
   </w:abstractNum>
-  <w:abstractNum w:abstractNumId="1" w15:restartNumberingAfterBreak="0">
+  <w:abstractNum w:abstractNumId="2" w15:restartNumberingAfterBreak="0">
+    <w:nsid w:val="520021DB"/>
+    <w:multiLevelType w:val="hybridMultilevel"/>
+    <w:tmpl w:val="34C03B12"/>
+    <w:lvl w:ilvl="0" w:tplc="240A000F">
+      <w:start w:val="1"/>
+      <w:numFmt w:val="decimal"/>
+      <w:lvlText w:val="%1."/>
+      <w:lvlJc w:val="left"/>
+      <w:pPr>
+        <w:ind w:left="720" w:hanging="360"/>
+      </w:pPr>
+      <w:rPr>
+        <w:rFonts w:hint="default"/>
+      </w:rPr>
+    </w:lvl>
+    <w:lvl w:ilvl="1" w:tplc="240A0019" w:tentative="1">
+      <w:start w:val="1"/>
+      <w:numFmt w:val="lowerLetter"/>
+      <w:lvlText w:val="%2."/>
+      <w:lvlJc w:val="left"/>
+      <w:pPr>
+        <w:ind w:left="1440" w:hanging="360"/>
+      </w:pPr>
+    </w:lvl>
+    <w:lvl w:ilvl="2" w:tplc="240A001B" w:tentative="1">
+      <w:start w:val="1"/>
+      <w:numFmt w:val="lowerRoman"/>
+      <w:lvlText w:val="%3."/>
+      <w:lvlJc w:val="right"/>
+      <w:pPr>
+        <w:ind w:left="2160" w:hanging="180"/>
+      </w:pPr>
+    </w:lvl>
+    <w:lvl w:ilvl="3" w:tplc="240A000F" w:tentative="1">
+      <w:start w:val="1"/>
+      <w:numFmt w:val="decimal"/>
+      <w:lvlText w:val="%4."/>
+      <w:lvlJc w:val="left"/>
+      <w:pPr>
+        <w:ind w:left="2880" w:hanging="360"/>
+      </w:pPr>
+    </w:lvl>
+    <w:lvl w:ilvl="4" w:tplc="240A0019" w:tentative="1">
+      <w:start w:val="1"/>
+      <w:numFmt w:val="lowerLetter"/>
+      <w:lvlText w:val="%5."/>
+      <w:lvlJc w:val="left"/>
+      <w:pPr>
+        <w:ind w:left="3600" w:hanging="360"/>
+      </w:pPr>
+    </w:lvl>
+    <w:lvl w:ilvl="5" w:tplc="240A001B" w:tentative="1">
+      <w:start w:val="1"/>
+      <w:numFmt w:val="lowerRoman"/>
+      <w:lvlText w:val="%6."/>
+      <w:lvlJc w:val="right"/>
+      <w:pPr>
+        <w:ind w:left="4320" w:hanging="180"/>
+      </w:pPr>
+    </w:lvl>
+    <w:lvl w:ilvl="6" w:tplc="240A000F" w:tentative="1">
+      <w:start w:val="1"/>
+      <w:numFmt w:val="decimal"/>
+      <w:lvlText w:val="%7."/>
+      <w:lvlJc w:val="left"/>
+      <w:pPr>
+        <w:ind w:left="5040" w:hanging="360"/>
+      </w:pPr>
+    </w:lvl>
+    <w:lvl w:ilvl="7" w:tplc="240A0019" w:tentative="1">
+      <w:start w:val="1"/>
+      <w:numFmt w:val="lowerLetter"/>
+      <w:lvlText w:val="%8."/>
+      <w:lvlJc w:val="left"/>
+      <w:pPr>
+        <w:ind w:left="5760" w:hanging="360"/>
+      </w:pPr>
+    </w:lvl>
+    <w:lvl w:ilvl="8" w:tplc="240A001B" w:tentative="1">
+      <w:start w:val="1"/>
+      <w:numFmt w:val="lowerRoman"/>
+      <w:lvlText w:val="%9."/>
+      <w:lvlJc w:val="right"/>
+      <w:pPr>
+        <w:ind w:left="6480" w:hanging="180"/>
+      </w:pPr>
+    </w:lvl>
+  </w:abstractNum>
+  <w:abstractNum w:abstractNumId="3" w15:restartNumberingAfterBreak="0">
     <w:nsid w:val="6F3E6DCA"/>
     <w:multiLevelType w:val="hybridMultilevel"/>
     <w:tmpl w:val="6AC80B64"/>
@@ -2525,7 +4486,7 @@
       </w:rPr>
     </w:lvl>
   </w:abstractNum>
-  <w:abstractNum w:abstractNumId="2" w15:restartNumberingAfterBreak="0">
+  <w:abstractNum w:abstractNumId="4" w15:restartNumberingAfterBreak="0">
     <w:nsid w:val="70AD7190"/>
     <w:multiLevelType w:val="multilevel"/>
     <w:tmpl w:val="C6566546"/>
@@ -2638,7 +4599,7 @@
       </w:pPr>
     </w:lvl>
   </w:abstractNum>
-  <w:abstractNum w:abstractNumId="3" w15:restartNumberingAfterBreak="0">
+  <w:abstractNum w:abstractNumId="5" w15:restartNumberingAfterBreak="0">
     <w:nsid w:val="724F1D7B"/>
     <w:multiLevelType w:val="multilevel"/>
     <w:tmpl w:val="FCFE5B72"/>
@@ -2732,7 +4693,7 @@
       </w:pPr>
     </w:lvl>
   </w:abstractNum>
-  <w:abstractNum w:abstractNumId="4" w15:restartNumberingAfterBreak="0">
+  <w:abstractNum w:abstractNumId="6" w15:restartNumberingAfterBreak="0">
     <w:nsid w:val="7BAE05B4"/>
     <w:multiLevelType w:val="hybridMultilevel"/>
     <w:tmpl w:val="FBE66548"/>
@@ -2846,10 +4807,10 @@
     </w:lvl>
   </w:abstractNum>
   <w:num w:numId="1" w16cid:durableId="1294601693">
-    <w:abstractNumId w:val="4"/>
+    <w:abstractNumId w:val="6"/>
   </w:num>
   <w:num w:numId="2" w16cid:durableId="205528745">
-    <w:abstractNumId w:val="3"/>
+    <w:abstractNumId w:val="5"/>
     <w:lvlOverride w:ilvl="0">
       <w:startOverride w:val="1"/>
     </w:lvlOverride>
@@ -2879,13 +4840,19 @@
     </w:lvlOverride>
   </w:num>
   <w:num w:numId="3" w16cid:durableId="1183395796">
+    <w:abstractNumId w:val="3"/>
+  </w:num>
+  <w:num w:numId="4" w16cid:durableId="233587001">
     <w:abstractNumId w:val="1"/>
   </w:num>
-  <w:num w:numId="4" w16cid:durableId="233587001">
+  <w:num w:numId="5" w16cid:durableId="294213089">
+    <w:abstractNumId w:val="4"/>
+  </w:num>
+  <w:num w:numId="6" w16cid:durableId="1736705347">
+    <w:abstractNumId w:val="2"/>
+  </w:num>
+  <w:num w:numId="7" w16cid:durableId="793212513">
     <w:abstractNumId w:val="0"/>
-  </w:num>
-  <w:num w:numId="5" w16cid:durableId="294213089">
-    <w:abstractNumId w:val="2"/>
   </w:num>
 </w:numbering>
 </file>
@@ -3288,6 +5255,7 @@
   <w:style w:type="paragraph" w:default="1" w:styleId="Normal">
     <w:name w:val="Normal"/>
     <w:qFormat/>
+    <w:rsid w:val="00B51C33"/>
   </w:style>
   <w:style w:type="paragraph" w:styleId="Ttulo1">
     <w:name w:val="heading 1"/>

</xml_diff>